<commit_message>
Přidání poznámek z DOP knihy
</commit_message>
<xml_diff>
--- a/DOP-abstrakt.docx
+++ b/DOP-abstrakt.docx
@@ -258,25 +258,7 @@
           <w:sz w:val="24"/>
           <w:szCs w:val="24"/>
         </w:rPr>
-        <w:t xml:space="preserve">ta věc, kterou tyto způsoby programování považují jako hlavní. Objektově orientovaný návrh se soustředí na vytvoření abstraktního, idealizovaného a také co nejobecnějšího modelu reálného problému. Naproti tomu datově orientovaný návrh považuje data za to nejvýznamnější. Pokud porozumíme datům, porozumíme problému. Přeci jenom, programy ve své podstatě slouží k transformaci dat z jedné podoby do druhé. Zároveň se toto paradigma soustředí na charakteristiky hardware, na kterém náš software běží a dbá na efektivní využívání zdrojů. Z tohoto důvodu je tento způsob tvorby programů mimo jiné využíván v herním průmyslu. Právě herní vývojáři </w:t>
-      </w:r>
-      <w:proofErr w:type="gramStart"/>
-      <w:r>
-        <w:rPr>
-          <w:rFonts w:ascii="Times New Roman" w:hAnsi="Times New Roman" w:cs="Times New Roman"/>
-          <w:sz w:val="24"/>
-          <w:szCs w:val="24"/>
-        </w:rPr>
-        <w:t>tvoří</w:t>
-      </w:r>
-      <w:proofErr w:type="gramEnd"/>
-      <w:r>
-        <w:rPr>
-          <w:rFonts w:ascii="Times New Roman" w:hAnsi="Times New Roman" w:cs="Times New Roman"/>
-          <w:sz w:val="24"/>
-          <w:szCs w:val="24"/>
-        </w:rPr>
-        <w:t xml:space="preserve"> naučné podklady o tomto tématu, ve kterých často poukazují na podstatné nuance při souhře hardware a software. Tyto zdánlivé detaily však často mají zásadní vliv na rychlost běhu programu a také na využití operační paměti.</w:t>
+        <w:t>ta věc, kterou tyto způsoby programování považují jako hlavní. Objektově orientovaný návrh se soustředí na vytvoření abstraktního, idealizovaného a také co nejobecnějšího modelu reálného problému. Naproti tomu datově orientovaný návrh považuje data za to nejvýznamnější. Pokud porozumíme datům, porozumíme problému. Přeci jenom, programy ve své podstatě slouží k transformaci dat z jedné podoby do druhé. Zároveň se toto paradigma soustředí na charakteristiky hardware, na kterém náš software běží a dbá na efektivní využívání zdrojů. Z tohoto důvodu je tento způsob tvorby programů mimo jiné využíván v herním průmyslu. Právě herní vývojáři tvoří naučné podklady o tomto tématu, ve kterých často poukazují na podstatné nuance při souhře hardware a software. Tyto zdánlivé detaily však často mají zásadní vliv na rychlost běhu programu a také na využití operační paměti.</w:t>
       </w:r>
       <w:r>
         <w:rPr>
@@ -434,25 +416,7 @@
           <w:sz w:val="24"/>
           <w:szCs w:val="24"/>
         </w:rPr>
-        <w:t xml:space="preserve"> je datová struktura, která ukládá data jako páry klíčů a hodnot. Klíč </w:t>
-      </w:r>
-      <w:proofErr w:type="gramStart"/>
-      <w:r>
-        <w:rPr>
-          <w:rFonts w:ascii="Times New Roman" w:hAnsi="Times New Roman" w:cs="Times New Roman"/>
-          <w:sz w:val="24"/>
-          <w:szCs w:val="24"/>
-        </w:rPr>
-        <w:t>slouží</w:t>
-      </w:r>
-      <w:proofErr w:type="gramEnd"/>
-      <w:r>
-        <w:rPr>
-          <w:rFonts w:ascii="Times New Roman" w:hAnsi="Times New Roman" w:cs="Times New Roman"/>
-          <w:sz w:val="24"/>
-          <w:szCs w:val="24"/>
-        </w:rPr>
-        <w:t xml:space="preserve"> k vyhledávání a přístupu k dat</w:t>
+        <w:t xml:space="preserve"> je datová struktura, která ukládá data jako páry klíčů a hodnot. Klíč slouží k vyhledávání a přístupu k dat</w:t>
       </w:r>
       <w:r>
         <w:rPr>
@@ -597,6 +561,7 @@
       <w:r>
         <w:rPr>
           <w:rFonts w:ascii="Times New Roman" w:hAnsi="Times New Roman" w:cs="Times New Roman"/>
+          <w:noProof/>
           <w:sz w:val="24"/>
           <w:szCs w:val="24"/>
           <w:lang w:val="en-US"/>
@@ -817,27 +782,7 @@
           <w:szCs w:val="24"/>
           <w:lang w:val="en-US"/>
         </w:rPr>
-        <w:t xml:space="preserve">Solving </w:t>
-      </w:r>
-      <w:proofErr w:type="gramStart"/>
-      <w:r>
-        <w:rPr>
-          <w:rFonts w:ascii="Times New Roman" w:hAnsi="Times New Roman" w:cs="Times New Roman"/>
-          <w:sz w:val="24"/>
-          <w:szCs w:val="24"/>
-          <w:lang w:val="en-US"/>
-        </w:rPr>
-        <w:t>problems</w:t>
-      </w:r>
-      <w:proofErr w:type="gramEnd"/>
-      <w:r>
-        <w:rPr>
-          <w:rFonts w:ascii="Times New Roman" w:hAnsi="Times New Roman" w:cs="Times New Roman"/>
-          <w:sz w:val="24"/>
-          <w:szCs w:val="24"/>
-          <w:lang w:val="en-US"/>
-        </w:rPr>
-        <w:t xml:space="preserve"> you probably don’t have creates more problems you definitely do</w:t>
+        <w:t>Solving problems you probably don’t have creates more problems you definitely do</w:t>
       </w:r>
     </w:p>
     <w:p>
@@ -1320,6 +1265,7 @@
       <w:r>
         <w:rPr>
           <w:rFonts w:ascii="Times New Roman" w:hAnsi="Times New Roman" w:cs="Times New Roman"/>
+          <w:noProof/>
           <w:sz w:val="24"/>
           <w:szCs w:val="24"/>
           <w:lang w:val="en-US"/>
@@ -1453,6 +1399,7 @@
       <w:r>
         <w:rPr>
           <w:rFonts w:ascii="Times New Roman" w:hAnsi="Times New Roman" w:cs="Times New Roman"/>
+          <w:noProof/>
           <w:sz w:val="24"/>
           <w:szCs w:val="24"/>
           <w:lang w:val="en-US"/>
@@ -1647,27 +1594,7 @@
           <w:lang w:val="en-US"/>
         </w:rPr>
         <w:tab/>
-        <w:t xml:space="preserve">if (update) </w:t>
-      </w:r>
-      <w:proofErr w:type="gramStart"/>
-      <w:r>
-        <w:rPr>
-          <w:rFonts w:ascii="Consolas" w:hAnsi="Consolas" w:cs="Times New Roman"/>
-          <w:sz w:val="24"/>
-          <w:szCs w:val="24"/>
-          <w:lang w:val="en-US"/>
-        </w:rPr>
-        <w:t>{ …</w:t>
-      </w:r>
-      <w:proofErr w:type="gramEnd"/>
-      <w:r>
-        <w:rPr>
-          <w:rFonts w:ascii="Consolas" w:hAnsi="Consolas" w:cs="Times New Roman"/>
-          <w:sz w:val="24"/>
-          <w:szCs w:val="24"/>
-          <w:lang w:val="en-US"/>
-        </w:rPr>
-        <w:t xml:space="preserve"> }</w:t>
+        <w:t>if (update) { … }</w:t>
       </w:r>
     </w:p>
     <w:p>
@@ -1825,14 +1752,6 @@
           <w:lang w:val="en-US"/>
         </w:rPr>
         <w:tab/>
-      </w:r>
-      <w:r>
-        <w:rPr>
-          <w:rFonts w:ascii="Consolas" w:hAnsi="Consolas" w:cs="Times New Roman"/>
-          <w:sz w:val="24"/>
-          <w:szCs w:val="24"/>
-          <w:lang w:val="en-US"/>
-        </w:rPr>
         <w:t>…</w:t>
       </w:r>
     </w:p>
@@ -4652,519 +4571,493 @@
           <w:sz w:val="24"/>
           <w:szCs w:val="24"/>
         </w:rPr>
+        <w:t xml:space="preserve"> to analyse </w:t>
+      </w:r>
+      <w:proofErr w:type="spellStart"/>
+      <w:r>
+        <w:rPr>
+          <w:rFonts w:ascii="Times New Roman" w:hAnsi="Times New Roman" w:cs="Times New Roman"/>
+          <w:sz w:val="24"/>
+          <w:szCs w:val="24"/>
+        </w:rPr>
+        <w:t>the</w:t>
+      </w:r>
+      <w:proofErr w:type="spellEnd"/>
+      <w:r>
+        <w:rPr>
+          <w:rFonts w:ascii="Times New Roman" w:hAnsi="Times New Roman" w:cs="Times New Roman"/>
+          <w:sz w:val="24"/>
+          <w:szCs w:val="24"/>
+        </w:rPr>
+        <w:t xml:space="preserve"> </w:t>
+      </w:r>
+      <w:proofErr w:type="spellStart"/>
+      <w:r>
+        <w:rPr>
+          <w:rFonts w:ascii="Times New Roman" w:hAnsi="Times New Roman" w:cs="Times New Roman"/>
+          <w:sz w:val="24"/>
+          <w:szCs w:val="24"/>
+        </w:rPr>
+        <w:t>produced</w:t>
+      </w:r>
+      <w:proofErr w:type="spellEnd"/>
+      <w:r>
+        <w:rPr>
+          <w:rFonts w:ascii="Times New Roman" w:hAnsi="Times New Roman" w:cs="Times New Roman"/>
+          <w:sz w:val="24"/>
+          <w:szCs w:val="24"/>
+        </w:rPr>
+        <w:t xml:space="preserve"> output </w:t>
+      </w:r>
+      <w:proofErr w:type="spellStart"/>
+      <w:r>
+        <w:rPr>
+          <w:rFonts w:ascii="Times New Roman" w:hAnsi="Times New Roman" w:cs="Times New Roman"/>
+          <w:sz w:val="24"/>
+          <w:szCs w:val="24"/>
+        </w:rPr>
+        <w:t>of</w:t>
+      </w:r>
+      <w:proofErr w:type="spellEnd"/>
+      <w:r>
+        <w:rPr>
+          <w:rFonts w:ascii="Times New Roman" w:hAnsi="Times New Roman" w:cs="Times New Roman"/>
+          <w:sz w:val="24"/>
+          <w:szCs w:val="24"/>
+        </w:rPr>
+        <w:t xml:space="preserve"> </w:t>
+      </w:r>
+      <w:proofErr w:type="spellStart"/>
+      <w:r>
+        <w:rPr>
+          <w:rFonts w:ascii="Times New Roman" w:hAnsi="Times New Roman" w:cs="Times New Roman"/>
+          <w:sz w:val="24"/>
+          <w:szCs w:val="24"/>
+        </w:rPr>
+        <w:t>code</w:t>
+      </w:r>
+      <w:proofErr w:type="spellEnd"/>
+      <w:r>
+        <w:rPr>
+          <w:rFonts w:ascii="Times New Roman" w:hAnsi="Times New Roman" w:cs="Times New Roman"/>
+          <w:sz w:val="24"/>
+          <w:szCs w:val="24"/>
+        </w:rPr>
+        <w:t xml:space="preserve"> (</w:t>
+      </w:r>
+      <w:proofErr w:type="spellStart"/>
+      <w:r>
+        <w:rPr>
+          <w:rFonts w:ascii="Times New Roman" w:hAnsi="Times New Roman" w:cs="Times New Roman"/>
+          <w:sz w:val="24"/>
+          <w:szCs w:val="24"/>
+        </w:rPr>
+        <w:t>the</w:t>
+      </w:r>
+      <w:proofErr w:type="spellEnd"/>
+      <w:r>
+        <w:rPr>
+          <w:rFonts w:ascii="Times New Roman" w:hAnsi="Times New Roman" w:cs="Times New Roman"/>
+          <w:sz w:val="24"/>
+          <w:szCs w:val="24"/>
+        </w:rPr>
+        <w:t xml:space="preserve"> </w:t>
+      </w:r>
+      <w:proofErr w:type="spellStart"/>
+      <w:r>
+        <w:rPr>
+          <w:rFonts w:ascii="Times New Roman" w:hAnsi="Times New Roman" w:cs="Times New Roman"/>
+          <w:sz w:val="24"/>
+          <w:szCs w:val="24"/>
+        </w:rPr>
+        <w:t>abstract</w:t>
+      </w:r>
+      <w:proofErr w:type="spellEnd"/>
+      <w:r>
+        <w:rPr>
+          <w:rFonts w:ascii="Times New Roman" w:hAnsi="Times New Roman" w:cs="Times New Roman"/>
+          <w:sz w:val="24"/>
+          <w:szCs w:val="24"/>
+        </w:rPr>
+        <w:t xml:space="preserve"> syntax </w:t>
+      </w:r>
+      <w:proofErr w:type="spellStart"/>
+      <w:r>
+        <w:rPr>
+          <w:rFonts w:ascii="Times New Roman" w:hAnsi="Times New Roman" w:cs="Times New Roman"/>
+          <w:sz w:val="24"/>
+          <w:szCs w:val="24"/>
+        </w:rPr>
+        <w:t>tree</w:t>
+      </w:r>
+      <w:proofErr w:type="spellEnd"/>
+      <w:r>
+        <w:rPr>
+          <w:rFonts w:ascii="Times New Roman" w:hAnsi="Times New Roman" w:cs="Times New Roman"/>
+          <w:sz w:val="24"/>
+          <w:szCs w:val="24"/>
+        </w:rPr>
+        <w:t xml:space="preserve">) to </w:t>
+      </w:r>
+      <w:proofErr w:type="spellStart"/>
+      <w:r>
+        <w:rPr>
+          <w:rFonts w:ascii="Times New Roman" w:hAnsi="Times New Roman" w:cs="Times New Roman"/>
+          <w:sz w:val="24"/>
+          <w:szCs w:val="24"/>
+        </w:rPr>
+        <w:t>then</w:t>
+      </w:r>
+      <w:proofErr w:type="spellEnd"/>
+      <w:r>
+        <w:rPr>
+          <w:rFonts w:ascii="Times New Roman" w:hAnsi="Times New Roman" w:cs="Times New Roman"/>
+          <w:sz w:val="24"/>
+          <w:szCs w:val="24"/>
+        </w:rPr>
+        <w:t xml:space="preserve"> </w:t>
+      </w:r>
+      <w:proofErr w:type="spellStart"/>
+      <w:r>
+        <w:rPr>
+          <w:rFonts w:ascii="Times New Roman" w:hAnsi="Times New Roman" w:cs="Times New Roman"/>
+          <w:sz w:val="24"/>
+          <w:szCs w:val="24"/>
+        </w:rPr>
+        <w:t>provide</w:t>
+      </w:r>
+      <w:proofErr w:type="spellEnd"/>
+      <w:r>
+        <w:rPr>
+          <w:rFonts w:ascii="Times New Roman" w:hAnsi="Times New Roman" w:cs="Times New Roman"/>
+          <w:sz w:val="24"/>
+          <w:szCs w:val="24"/>
+        </w:rPr>
+        <w:t xml:space="preserve"> </w:t>
+      </w:r>
+      <w:proofErr w:type="spellStart"/>
+      <w:r>
+        <w:rPr>
+          <w:rFonts w:ascii="Times New Roman" w:hAnsi="Times New Roman" w:cs="Times New Roman"/>
+          <w:sz w:val="24"/>
+          <w:szCs w:val="24"/>
+        </w:rPr>
+        <w:t>itself</w:t>
+      </w:r>
+      <w:proofErr w:type="spellEnd"/>
+      <w:r>
+        <w:rPr>
+          <w:rFonts w:ascii="Times New Roman" w:hAnsi="Times New Roman" w:cs="Times New Roman"/>
+          <w:sz w:val="24"/>
+          <w:szCs w:val="24"/>
+        </w:rPr>
+        <w:t xml:space="preserve"> </w:t>
+      </w:r>
+      <w:proofErr w:type="spellStart"/>
+      <w:r>
+        <w:rPr>
+          <w:rFonts w:ascii="Times New Roman" w:hAnsi="Times New Roman" w:cs="Times New Roman"/>
+          <w:sz w:val="24"/>
+          <w:szCs w:val="24"/>
+        </w:rPr>
+        <w:t>with</w:t>
+      </w:r>
+      <w:proofErr w:type="spellEnd"/>
+      <w:r>
+        <w:rPr>
+          <w:rFonts w:ascii="Times New Roman" w:hAnsi="Times New Roman" w:cs="Times New Roman"/>
+          <w:sz w:val="24"/>
+          <w:szCs w:val="24"/>
+        </w:rPr>
+        <w:t xml:space="preserve"> data </w:t>
+      </w:r>
+      <w:proofErr w:type="spellStart"/>
+      <w:r>
+        <w:rPr>
+          <w:rFonts w:ascii="Times New Roman" w:hAnsi="Times New Roman" w:cs="Times New Roman"/>
+          <w:sz w:val="24"/>
+          <w:szCs w:val="24"/>
+        </w:rPr>
+        <w:t>upon</w:t>
+      </w:r>
+      <w:proofErr w:type="spellEnd"/>
+      <w:r>
+        <w:rPr>
+          <w:rFonts w:ascii="Times New Roman" w:hAnsi="Times New Roman" w:cs="Times New Roman"/>
+          <w:sz w:val="24"/>
+          <w:szCs w:val="24"/>
+        </w:rPr>
+        <w:t xml:space="preserve"> </w:t>
+      </w:r>
+      <w:proofErr w:type="spellStart"/>
+      <w:r>
+        <w:rPr>
+          <w:rFonts w:ascii="Times New Roman" w:hAnsi="Times New Roman" w:cs="Times New Roman"/>
+          <w:sz w:val="24"/>
+          <w:szCs w:val="24"/>
+        </w:rPr>
+        <w:t>which</w:t>
+      </w:r>
+      <w:proofErr w:type="spellEnd"/>
+      <w:r>
+        <w:rPr>
+          <w:rFonts w:ascii="Times New Roman" w:hAnsi="Times New Roman" w:cs="Times New Roman"/>
+          <w:sz w:val="24"/>
+          <w:szCs w:val="24"/>
+        </w:rPr>
+        <w:t xml:space="preserve"> </w:t>
+      </w:r>
+      <w:proofErr w:type="spellStart"/>
+      <w:r>
+        <w:rPr>
+          <w:rFonts w:ascii="Times New Roman" w:hAnsi="Times New Roman" w:cs="Times New Roman"/>
+          <w:sz w:val="24"/>
+          <w:szCs w:val="24"/>
+        </w:rPr>
+        <w:t>it</w:t>
+      </w:r>
+      <w:proofErr w:type="spellEnd"/>
+      <w:r>
+        <w:rPr>
+          <w:rFonts w:ascii="Times New Roman" w:hAnsi="Times New Roman" w:cs="Times New Roman"/>
+          <w:sz w:val="24"/>
+          <w:szCs w:val="24"/>
+        </w:rPr>
+        <w:t xml:space="preserve"> </w:t>
+      </w:r>
+      <w:proofErr w:type="spellStart"/>
+      <w:r>
+        <w:rPr>
+          <w:rFonts w:ascii="Times New Roman" w:hAnsi="Times New Roman" w:cs="Times New Roman"/>
+          <w:sz w:val="24"/>
+          <w:szCs w:val="24"/>
+        </w:rPr>
+        <w:t>can</w:t>
+      </w:r>
+      <w:proofErr w:type="spellEnd"/>
+      <w:r>
+        <w:rPr>
+          <w:rFonts w:ascii="Times New Roman" w:hAnsi="Times New Roman" w:cs="Times New Roman"/>
+          <w:sz w:val="24"/>
+          <w:szCs w:val="24"/>
+        </w:rPr>
+        <w:t xml:space="preserve"> </w:t>
+      </w:r>
+      <w:proofErr w:type="spellStart"/>
+      <w:r>
+        <w:rPr>
+          <w:rFonts w:ascii="Times New Roman" w:hAnsi="Times New Roman" w:cs="Times New Roman"/>
+          <w:sz w:val="24"/>
+          <w:szCs w:val="24"/>
+        </w:rPr>
+        <w:t>infer</w:t>
+      </w:r>
+      <w:proofErr w:type="spellEnd"/>
+      <w:r>
+        <w:rPr>
+          <w:rFonts w:ascii="Times New Roman" w:hAnsi="Times New Roman" w:cs="Times New Roman"/>
+          <w:sz w:val="24"/>
+          <w:szCs w:val="24"/>
+        </w:rPr>
+        <w:t xml:space="preserve"> and use </w:t>
+      </w:r>
+      <w:proofErr w:type="spellStart"/>
+      <w:r>
+        <w:rPr>
+          <w:rFonts w:ascii="Times New Roman" w:hAnsi="Times New Roman" w:cs="Times New Roman"/>
+          <w:sz w:val="24"/>
+          <w:szCs w:val="24"/>
+        </w:rPr>
+        <w:t>domain</w:t>
+      </w:r>
+      <w:proofErr w:type="spellEnd"/>
+      <w:r>
+        <w:rPr>
+          <w:rFonts w:ascii="Times New Roman" w:hAnsi="Times New Roman" w:cs="Times New Roman"/>
+          <w:sz w:val="24"/>
+          <w:szCs w:val="24"/>
+        </w:rPr>
+        <w:t xml:space="preserve"> </w:t>
+      </w:r>
+      <w:proofErr w:type="spellStart"/>
+      <w:r>
+        <w:rPr>
+          <w:rFonts w:ascii="Times New Roman" w:hAnsi="Times New Roman" w:cs="Times New Roman"/>
+          <w:sz w:val="24"/>
+          <w:szCs w:val="24"/>
+        </w:rPr>
+        <w:t>knowledge</w:t>
+      </w:r>
+      <w:proofErr w:type="spellEnd"/>
+      <w:r>
+        <w:rPr>
+          <w:rFonts w:ascii="Times New Roman" w:hAnsi="Times New Roman" w:cs="Times New Roman"/>
+          <w:sz w:val="24"/>
+          <w:szCs w:val="24"/>
+        </w:rPr>
+        <w:t xml:space="preserve"> </w:t>
+      </w:r>
+      <w:proofErr w:type="spellStart"/>
+      <w:r>
+        <w:rPr>
+          <w:rFonts w:ascii="Times New Roman" w:hAnsi="Times New Roman" w:cs="Times New Roman"/>
+          <w:sz w:val="24"/>
+          <w:szCs w:val="24"/>
+        </w:rPr>
+        <w:t>about</w:t>
+      </w:r>
+      <w:proofErr w:type="spellEnd"/>
+      <w:r>
+        <w:rPr>
+          <w:rFonts w:ascii="Times New Roman" w:hAnsi="Times New Roman" w:cs="Times New Roman"/>
+          <w:sz w:val="24"/>
+          <w:szCs w:val="24"/>
+        </w:rPr>
+        <w:t xml:space="preserve"> </w:t>
+      </w:r>
+      <w:proofErr w:type="spellStart"/>
+      <w:r>
+        <w:rPr>
+          <w:rFonts w:ascii="Times New Roman" w:hAnsi="Times New Roman" w:cs="Times New Roman"/>
+          <w:sz w:val="24"/>
+          <w:szCs w:val="24"/>
+        </w:rPr>
+        <w:t>what</w:t>
+      </w:r>
+      <w:proofErr w:type="spellEnd"/>
+      <w:r>
+        <w:rPr>
+          <w:rFonts w:ascii="Times New Roman" w:hAnsi="Times New Roman" w:cs="Times New Roman"/>
+          <w:sz w:val="24"/>
+          <w:szCs w:val="24"/>
+        </w:rPr>
+        <w:t xml:space="preserve"> </w:t>
+      </w:r>
+      <w:proofErr w:type="spellStart"/>
+      <w:r>
+        <w:rPr>
+          <w:rFonts w:ascii="Times New Roman" w:hAnsi="Times New Roman" w:cs="Times New Roman"/>
+          <w:sz w:val="24"/>
+          <w:szCs w:val="24"/>
+        </w:rPr>
+        <w:t>operations</w:t>
+      </w:r>
+      <w:proofErr w:type="spellEnd"/>
+      <w:r>
+        <w:rPr>
+          <w:rFonts w:ascii="Times New Roman" w:hAnsi="Times New Roman" w:cs="Times New Roman"/>
+          <w:sz w:val="24"/>
+          <w:szCs w:val="24"/>
+        </w:rPr>
+        <w:t xml:space="preserve"> </w:t>
+      </w:r>
+      <w:proofErr w:type="spellStart"/>
+      <w:r>
+        <w:rPr>
+          <w:rFonts w:ascii="Times New Roman" w:hAnsi="Times New Roman" w:cs="Times New Roman"/>
+          <w:sz w:val="24"/>
+          <w:szCs w:val="24"/>
+        </w:rPr>
+        <w:t>can</w:t>
+      </w:r>
+      <w:proofErr w:type="spellEnd"/>
+      <w:r>
+        <w:rPr>
+          <w:rFonts w:ascii="Times New Roman" w:hAnsi="Times New Roman" w:cs="Times New Roman"/>
+          <w:sz w:val="24"/>
+          <w:szCs w:val="24"/>
+        </w:rPr>
+        <w:t xml:space="preserve"> </w:t>
+      </w:r>
+      <w:proofErr w:type="spellStart"/>
+      <w:r>
+        <w:rPr>
+          <w:rFonts w:ascii="Times New Roman" w:hAnsi="Times New Roman" w:cs="Times New Roman"/>
+          <w:sz w:val="24"/>
+          <w:szCs w:val="24"/>
+        </w:rPr>
+        <w:t>be</w:t>
+      </w:r>
+      <w:proofErr w:type="spellEnd"/>
+      <w:r>
+        <w:rPr>
+          <w:rFonts w:ascii="Times New Roman" w:hAnsi="Times New Roman" w:cs="Times New Roman"/>
+          <w:sz w:val="24"/>
+          <w:szCs w:val="24"/>
+        </w:rPr>
+        <w:t xml:space="preserve"> </w:t>
+      </w:r>
+      <w:proofErr w:type="spellStart"/>
+      <w:r>
+        <w:rPr>
+          <w:rFonts w:ascii="Times New Roman" w:hAnsi="Times New Roman" w:cs="Times New Roman"/>
+          <w:sz w:val="24"/>
+          <w:szCs w:val="24"/>
+        </w:rPr>
+        <w:t>omitted</w:t>
+      </w:r>
+      <w:proofErr w:type="spellEnd"/>
+      <w:r>
+        <w:rPr>
+          <w:rFonts w:ascii="Times New Roman" w:hAnsi="Times New Roman" w:cs="Times New Roman"/>
+          <w:sz w:val="24"/>
+          <w:szCs w:val="24"/>
+        </w:rPr>
+        <w:t xml:space="preserve">, </w:t>
+      </w:r>
+      <w:proofErr w:type="spellStart"/>
+      <w:r>
+        <w:rPr>
+          <w:rFonts w:ascii="Times New Roman" w:hAnsi="Times New Roman" w:cs="Times New Roman"/>
+          <w:sz w:val="24"/>
+          <w:szCs w:val="24"/>
+        </w:rPr>
+        <w:t>reordered</w:t>
+      </w:r>
+      <w:proofErr w:type="spellEnd"/>
+      <w:r>
+        <w:rPr>
+          <w:rFonts w:ascii="Times New Roman" w:hAnsi="Times New Roman" w:cs="Times New Roman"/>
+          <w:sz w:val="24"/>
+          <w:szCs w:val="24"/>
+        </w:rPr>
+        <w:t xml:space="preserve">, </w:t>
+      </w:r>
+      <w:proofErr w:type="spellStart"/>
+      <w:r>
+        <w:rPr>
+          <w:rFonts w:ascii="Times New Roman" w:hAnsi="Times New Roman" w:cs="Times New Roman"/>
+          <w:sz w:val="24"/>
+          <w:szCs w:val="24"/>
+        </w:rPr>
+        <w:t>or</w:t>
+      </w:r>
+      <w:proofErr w:type="spellEnd"/>
+      <w:r>
+        <w:rPr>
+          <w:rFonts w:ascii="Times New Roman" w:hAnsi="Times New Roman" w:cs="Times New Roman"/>
+          <w:sz w:val="24"/>
+          <w:szCs w:val="24"/>
+        </w:rPr>
+        <w:t xml:space="preserve"> </w:t>
+      </w:r>
+      <w:proofErr w:type="spellStart"/>
+      <w:r>
+        <w:rPr>
+          <w:rFonts w:ascii="Times New Roman" w:hAnsi="Times New Roman" w:cs="Times New Roman"/>
+          <w:sz w:val="24"/>
+          <w:szCs w:val="24"/>
+        </w:rPr>
+        <w:t>transformed</w:t>
+      </w:r>
+      <w:proofErr w:type="spellEnd"/>
+      <w:r>
+        <w:rPr>
+          <w:rFonts w:ascii="Times New Roman" w:hAnsi="Times New Roman" w:cs="Times New Roman"/>
+          <w:sz w:val="24"/>
+          <w:szCs w:val="24"/>
+        </w:rPr>
         <w:t xml:space="preserve"> to </w:t>
-      </w:r>
-      <w:proofErr w:type="gramStart"/>
-      <w:r>
-        <w:rPr>
-          <w:rFonts w:ascii="Times New Roman" w:hAnsi="Times New Roman" w:cs="Times New Roman"/>
-          <w:sz w:val="24"/>
-          <w:szCs w:val="24"/>
-        </w:rPr>
-        <w:t>analyse</w:t>
-      </w:r>
-      <w:proofErr w:type="gramEnd"/>
-      <w:r>
-        <w:rPr>
-          <w:rFonts w:ascii="Times New Roman" w:hAnsi="Times New Roman" w:cs="Times New Roman"/>
-          <w:sz w:val="24"/>
-          <w:szCs w:val="24"/>
-        </w:rPr>
-        <w:t xml:space="preserve"> </w:t>
-      </w:r>
-      <w:proofErr w:type="spellStart"/>
-      <w:r>
-        <w:rPr>
-          <w:rFonts w:ascii="Times New Roman" w:hAnsi="Times New Roman" w:cs="Times New Roman"/>
-          <w:sz w:val="24"/>
-          <w:szCs w:val="24"/>
-        </w:rPr>
-        <w:t>the</w:t>
-      </w:r>
-      <w:proofErr w:type="spellEnd"/>
-      <w:r>
-        <w:rPr>
-          <w:rFonts w:ascii="Times New Roman" w:hAnsi="Times New Roman" w:cs="Times New Roman"/>
-          <w:sz w:val="24"/>
-          <w:szCs w:val="24"/>
-        </w:rPr>
-        <w:t xml:space="preserve"> </w:t>
-      </w:r>
-      <w:proofErr w:type="spellStart"/>
-      <w:r>
-        <w:rPr>
-          <w:rFonts w:ascii="Times New Roman" w:hAnsi="Times New Roman" w:cs="Times New Roman"/>
-          <w:sz w:val="24"/>
-          <w:szCs w:val="24"/>
-        </w:rPr>
-        <w:t>produced</w:t>
-      </w:r>
-      <w:proofErr w:type="spellEnd"/>
-      <w:r>
-        <w:rPr>
-          <w:rFonts w:ascii="Times New Roman" w:hAnsi="Times New Roman" w:cs="Times New Roman"/>
-          <w:sz w:val="24"/>
-          <w:szCs w:val="24"/>
-        </w:rPr>
-        <w:t xml:space="preserve"> output </w:t>
-      </w:r>
-      <w:proofErr w:type="spellStart"/>
-      <w:r>
-        <w:rPr>
-          <w:rFonts w:ascii="Times New Roman" w:hAnsi="Times New Roman" w:cs="Times New Roman"/>
-          <w:sz w:val="24"/>
-          <w:szCs w:val="24"/>
-        </w:rPr>
-        <w:t>of</w:t>
-      </w:r>
-      <w:proofErr w:type="spellEnd"/>
-      <w:r>
-        <w:rPr>
-          <w:rFonts w:ascii="Times New Roman" w:hAnsi="Times New Roman" w:cs="Times New Roman"/>
-          <w:sz w:val="24"/>
-          <w:szCs w:val="24"/>
-        </w:rPr>
-        <w:t xml:space="preserve"> </w:t>
-      </w:r>
-      <w:proofErr w:type="spellStart"/>
-      <w:r>
-        <w:rPr>
-          <w:rFonts w:ascii="Times New Roman" w:hAnsi="Times New Roman" w:cs="Times New Roman"/>
-          <w:sz w:val="24"/>
-          <w:szCs w:val="24"/>
-        </w:rPr>
-        <w:t>code</w:t>
-      </w:r>
-      <w:proofErr w:type="spellEnd"/>
-      <w:r>
-        <w:rPr>
-          <w:rFonts w:ascii="Times New Roman" w:hAnsi="Times New Roman" w:cs="Times New Roman"/>
-          <w:sz w:val="24"/>
-          <w:szCs w:val="24"/>
-        </w:rPr>
-        <w:t xml:space="preserve"> (</w:t>
-      </w:r>
-      <w:proofErr w:type="spellStart"/>
-      <w:r>
-        <w:rPr>
-          <w:rFonts w:ascii="Times New Roman" w:hAnsi="Times New Roman" w:cs="Times New Roman"/>
-          <w:sz w:val="24"/>
-          <w:szCs w:val="24"/>
-        </w:rPr>
-        <w:t>the</w:t>
-      </w:r>
-      <w:proofErr w:type="spellEnd"/>
-      <w:r>
-        <w:rPr>
-          <w:rFonts w:ascii="Times New Roman" w:hAnsi="Times New Roman" w:cs="Times New Roman"/>
-          <w:sz w:val="24"/>
-          <w:szCs w:val="24"/>
-        </w:rPr>
-        <w:t xml:space="preserve"> </w:t>
-      </w:r>
-      <w:proofErr w:type="spellStart"/>
-      <w:r>
-        <w:rPr>
-          <w:rFonts w:ascii="Times New Roman" w:hAnsi="Times New Roman" w:cs="Times New Roman"/>
-          <w:sz w:val="24"/>
-          <w:szCs w:val="24"/>
-        </w:rPr>
-        <w:t>abstract</w:t>
-      </w:r>
-      <w:proofErr w:type="spellEnd"/>
-      <w:r>
-        <w:rPr>
-          <w:rFonts w:ascii="Times New Roman" w:hAnsi="Times New Roman" w:cs="Times New Roman"/>
-          <w:sz w:val="24"/>
-          <w:szCs w:val="24"/>
-        </w:rPr>
-        <w:t xml:space="preserve"> syntax </w:t>
-      </w:r>
-      <w:proofErr w:type="spellStart"/>
-      <w:r>
-        <w:rPr>
-          <w:rFonts w:ascii="Times New Roman" w:hAnsi="Times New Roman" w:cs="Times New Roman"/>
-          <w:sz w:val="24"/>
-          <w:szCs w:val="24"/>
-        </w:rPr>
-        <w:t>tree</w:t>
-      </w:r>
-      <w:proofErr w:type="spellEnd"/>
-      <w:r>
-        <w:rPr>
-          <w:rFonts w:ascii="Times New Roman" w:hAnsi="Times New Roman" w:cs="Times New Roman"/>
-          <w:sz w:val="24"/>
-          <w:szCs w:val="24"/>
-        </w:rPr>
-        <w:t xml:space="preserve">) to </w:t>
-      </w:r>
-      <w:proofErr w:type="spellStart"/>
-      <w:r>
-        <w:rPr>
-          <w:rFonts w:ascii="Times New Roman" w:hAnsi="Times New Roman" w:cs="Times New Roman"/>
-          <w:sz w:val="24"/>
-          <w:szCs w:val="24"/>
-        </w:rPr>
-        <w:t>then</w:t>
-      </w:r>
-      <w:proofErr w:type="spellEnd"/>
-      <w:r>
-        <w:rPr>
-          <w:rFonts w:ascii="Times New Roman" w:hAnsi="Times New Roman" w:cs="Times New Roman"/>
-          <w:sz w:val="24"/>
-          <w:szCs w:val="24"/>
-        </w:rPr>
-        <w:t xml:space="preserve"> </w:t>
-      </w:r>
-      <w:proofErr w:type="spellStart"/>
-      <w:r>
-        <w:rPr>
-          <w:rFonts w:ascii="Times New Roman" w:hAnsi="Times New Roman" w:cs="Times New Roman"/>
-          <w:sz w:val="24"/>
-          <w:szCs w:val="24"/>
-        </w:rPr>
-        <w:t>provide</w:t>
-      </w:r>
-      <w:proofErr w:type="spellEnd"/>
-      <w:r>
-        <w:rPr>
-          <w:rFonts w:ascii="Times New Roman" w:hAnsi="Times New Roman" w:cs="Times New Roman"/>
-          <w:sz w:val="24"/>
-          <w:szCs w:val="24"/>
-        </w:rPr>
-        <w:t xml:space="preserve"> </w:t>
-      </w:r>
-      <w:proofErr w:type="spellStart"/>
-      <w:r>
-        <w:rPr>
-          <w:rFonts w:ascii="Times New Roman" w:hAnsi="Times New Roman" w:cs="Times New Roman"/>
-          <w:sz w:val="24"/>
-          <w:szCs w:val="24"/>
-        </w:rPr>
-        <w:t>itself</w:t>
-      </w:r>
-      <w:proofErr w:type="spellEnd"/>
-      <w:r>
-        <w:rPr>
-          <w:rFonts w:ascii="Times New Roman" w:hAnsi="Times New Roman" w:cs="Times New Roman"/>
-          <w:sz w:val="24"/>
-          <w:szCs w:val="24"/>
-        </w:rPr>
-        <w:t xml:space="preserve"> </w:t>
-      </w:r>
-      <w:proofErr w:type="spellStart"/>
-      <w:r>
-        <w:rPr>
-          <w:rFonts w:ascii="Times New Roman" w:hAnsi="Times New Roman" w:cs="Times New Roman"/>
-          <w:sz w:val="24"/>
-          <w:szCs w:val="24"/>
-        </w:rPr>
-        <w:t>with</w:t>
-      </w:r>
-      <w:proofErr w:type="spellEnd"/>
-      <w:r>
-        <w:rPr>
-          <w:rFonts w:ascii="Times New Roman" w:hAnsi="Times New Roman" w:cs="Times New Roman"/>
-          <w:sz w:val="24"/>
-          <w:szCs w:val="24"/>
-        </w:rPr>
-        <w:t xml:space="preserve"> data </w:t>
-      </w:r>
-      <w:proofErr w:type="spellStart"/>
-      <w:r>
-        <w:rPr>
-          <w:rFonts w:ascii="Times New Roman" w:hAnsi="Times New Roman" w:cs="Times New Roman"/>
-          <w:sz w:val="24"/>
-          <w:szCs w:val="24"/>
-        </w:rPr>
-        <w:t>upon</w:t>
-      </w:r>
-      <w:proofErr w:type="spellEnd"/>
-      <w:r>
-        <w:rPr>
-          <w:rFonts w:ascii="Times New Roman" w:hAnsi="Times New Roman" w:cs="Times New Roman"/>
-          <w:sz w:val="24"/>
-          <w:szCs w:val="24"/>
-        </w:rPr>
-        <w:t xml:space="preserve"> </w:t>
-      </w:r>
-      <w:proofErr w:type="spellStart"/>
-      <w:r>
-        <w:rPr>
-          <w:rFonts w:ascii="Times New Roman" w:hAnsi="Times New Roman" w:cs="Times New Roman"/>
-          <w:sz w:val="24"/>
-          <w:szCs w:val="24"/>
-        </w:rPr>
-        <w:t>which</w:t>
-      </w:r>
-      <w:proofErr w:type="spellEnd"/>
-      <w:r>
-        <w:rPr>
-          <w:rFonts w:ascii="Times New Roman" w:hAnsi="Times New Roman" w:cs="Times New Roman"/>
-          <w:sz w:val="24"/>
-          <w:szCs w:val="24"/>
-        </w:rPr>
-        <w:t xml:space="preserve"> </w:t>
-      </w:r>
-      <w:proofErr w:type="spellStart"/>
-      <w:r>
-        <w:rPr>
-          <w:rFonts w:ascii="Times New Roman" w:hAnsi="Times New Roman" w:cs="Times New Roman"/>
-          <w:sz w:val="24"/>
-          <w:szCs w:val="24"/>
-        </w:rPr>
-        <w:t>it</w:t>
-      </w:r>
-      <w:proofErr w:type="spellEnd"/>
-      <w:r>
-        <w:rPr>
-          <w:rFonts w:ascii="Times New Roman" w:hAnsi="Times New Roman" w:cs="Times New Roman"/>
-          <w:sz w:val="24"/>
-          <w:szCs w:val="24"/>
-        </w:rPr>
-        <w:t xml:space="preserve"> </w:t>
-      </w:r>
-      <w:proofErr w:type="spellStart"/>
-      <w:r>
-        <w:rPr>
-          <w:rFonts w:ascii="Times New Roman" w:hAnsi="Times New Roman" w:cs="Times New Roman"/>
-          <w:sz w:val="24"/>
-          <w:szCs w:val="24"/>
-        </w:rPr>
-        <w:t>can</w:t>
-      </w:r>
-      <w:proofErr w:type="spellEnd"/>
-      <w:r>
-        <w:rPr>
-          <w:rFonts w:ascii="Times New Roman" w:hAnsi="Times New Roman" w:cs="Times New Roman"/>
-          <w:sz w:val="24"/>
-          <w:szCs w:val="24"/>
-        </w:rPr>
-        <w:t xml:space="preserve"> </w:t>
-      </w:r>
-      <w:proofErr w:type="spellStart"/>
-      <w:r>
-        <w:rPr>
-          <w:rFonts w:ascii="Times New Roman" w:hAnsi="Times New Roman" w:cs="Times New Roman"/>
-          <w:sz w:val="24"/>
-          <w:szCs w:val="24"/>
-        </w:rPr>
-        <w:t>infer</w:t>
-      </w:r>
-      <w:proofErr w:type="spellEnd"/>
-      <w:r>
-        <w:rPr>
-          <w:rFonts w:ascii="Times New Roman" w:hAnsi="Times New Roman" w:cs="Times New Roman"/>
-          <w:sz w:val="24"/>
-          <w:szCs w:val="24"/>
-        </w:rPr>
-        <w:t xml:space="preserve"> and use </w:t>
-      </w:r>
-      <w:proofErr w:type="spellStart"/>
-      <w:r>
-        <w:rPr>
-          <w:rFonts w:ascii="Times New Roman" w:hAnsi="Times New Roman" w:cs="Times New Roman"/>
-          <w:sz w:val="24"/>
-          <w:szCs w:val="24"/>
-        </w:rPr>
-        <w:t>domain</w:t>
-      </w:r>
-      <w:proofErr w:type="spellEnd"/>
-      <w:r>
-        <w:rPr>
-          <w:rFonts w:ascii="Times New Roman" w:hAnsi="Times New Roman" w:cs="Times New Roman"/>
-          <w:sz w:val="24"/>
-          <w:szCs w:val="24"/>
-        </w:rPr>
-        <w:t xml:space="preserve"> </w:t>
-      </w:r>
-      <w:proofErr w:type="spellStart"/>
-      <w:r>
-        <w:rPr>
-          <w:rFonts w:ascii="Times New Roman" w:hAnsi="Times New Roman" w:cs="Times New Roman"/>
-          <w:sz w:val="24"/>
-          <w:szCs w:val="24"/>
-        </w:rPr>
-        <w:t>knowledge</w:t>
-      </w:r>
-      <w:proofErr w:type="spellEnd"/>
-      <w:r>
-        <w:rPr>
-          <w:rFonts w:ascii="Times New Roman" w:hAnsi="Times New Roman" w:cs="Times New Roman"/>
-          <w:sz w:val="24"/>
-          <w:szCs w:val="24"/>
-        </w:rPr>
-        <w:t xml:space="preserve"> </w:t>
-      </w:r>
-      <w:proofErr w:type="spellStart"/>
-      <w:r>
-        <w:rPr>
-          <w:rFonts w:ascii="Times New Roman" w:hAnsi="Times New Roman" w:cs="Times New Roman"/>
-          <w:sz w:val="24"/>
-          <w:szCs w:val="24"/>
-        </w:rPr>
-        <w:t>about</w:t>
-      </w:r>
-      <w:proofErr w:type="spellEnd"/>
-      <w:r>
-        <w:rPr>
-          <w:rFonts w:ascii="Times New Roman" w:hAnsi="Times New Roman" w:cs="Times New Roman"/>
-          <w:sz w:val="24"/>
-          <w:szCs w:val="24"/>
-        </w:rPr>
-        <w:t xml:space="preserve"> </w:t>
-      </w:r>
-      <w:proofErr w:type="spellStart"/>
-      <w:r>
-        <w:rPr>
-          <w:rFonts w:ascii="Times New Roman" w:hAnsi="Times New Roman" w:cs="Times New Roman"/>
-          <w:sz w:val="24"/>
-          <w:szCs w:val="24"/>
-        </w:rPr>
-        <w:t>what</w:t>
-      </w:r>
-      <w:proofErr w:type="spellEnd"/>
-      <w:r>
-        <w:rPr>
-          <w:rFonts w:ascii="Times New Roman" w:hAnsi="Times New Roman" w:cs="Times New Roman"/>
-          <w:sz w:val="24"/>
-          <w:szCs w:val="24"/>
-        </w:rPr>
-        <w:t xml:space="preserve"> </w:t>
-      </w:r>
-      <w:proofErr w:type="spellStart"/>
-      <w:r>
-        <w:rPr>
-          <w:rFonts w:ascii="Times New Roman" w:hAnsi="Times New Roman" w:cs="Times New Roman"/>
-          <w:sz w:val="24"/>
-          <w:szCs w:val="24"/>
-        </w:rPr>
-        <w:t>operations</w:t>
-      </w:r>
-      <w:proofErr w:type="spellEnd"/>
-      <w:r>
-        <w:rPr>
-          <w:rFonts w:ascii="Times New Roman" w:hAnsi="Times New Roman" w:cs="Times New Roman"/>
-          <w:sz w:val="24"/>
-          <w:szCs w:val="24"/>
-        </w:rPr>
-        <w:t xml:space="preserve"> </w:t>
-      </w:r>
-      <w:proofErr w:type="spellStart"/>
-      <w:r>
-        <w:rPr>
-          <w:rFonts w:ascii="Times New Roman" w:hAnsi="Times New Roman" w:cs="Times New Roman"/>
-          <w:sz w:val="24"/>
-          <w:szCs w:val="24"/>
-        </w:rPr>
-        <w:t>can</w:t>
-      </w:r>
-      <w:proofErr w:type="spellEnd"/>
-      <w:r>
-        <w:rPr>
-          <w:rFonts w:ascii="Times New Roman" w:hAnsi="Times New Roman" w:cs="Times New Roman"/>
-          <w:sz w:val="24"/>
-          <w:szCs w:val="24"/>
-        </w:rPr>
-        <w:t xml:space="preserve"> </w:t>
-      </w:r>
-      <w:proofErr w:type="spellStart"/>
-      <w:r>
-        <w:rPr>
-          <w:rFonts w:ascii="Times New Roman" w:hAnsi="Times New Roman" w:cs="Times New Roman"/>
-          <w:sz w:val="24"/>
-          <w:szCs w:val="24"/>
-        </w:rPr>
-        <w:t>be</w:t>
-      </w:r>
-      <w:proofErr w:type="spellEnd"/>
-      <w:r>
-        <w:rPr>
-          <w:rFonts w:ascii="Times New Roman" w:hAnsi="Times New Roman" w:cs="Times New Roman"/>
-          <w:sz w:val="24"/>
-          <w:szCs w:val="24"/>
-        </w:rPr>
-        <w:t xml:space="preserve"> </w:t>
-      </w:r>
-      <w:proofErr w:type="spellStart"/>
-      <w:r>
-        <w:rPr>
-          <w:rFonts w:ascii="Times New Roman" w:hAnsi="Times New Roman" w:cs="Times New Roman"/>
-          <w:sz w:val="24"/>
-          <w:szCs w:val="24"/>
-        </w:rPr>
-        <w:t>omitted</w:t>
-      </w:r>
-      <w:proofErr w:type="spellEnd"/>
-      <w:r>
-        <w:rPr>
-          <w:rFonts w:ascii="Times New Roman" w:hAnsi="Times New Roman" w:cs="Times New Roman"/>
-          <w:sz w:val="24"/>
-          <w:szCs w:val="24"/>
-        </w:rPr>
-        <w:t xml:space="preserve">, </w:t>
-      </w:r>
-      <w:proofErr w:type="spellStart"/>
-      <w:r>
-        <w:rPr>
-          <w:rFonts w:ascii="Times New Roman" w:hAnsi="Times New Roman" w:cs="Times New Roman"/>
-          <w:sz w:val="24"/>
-          <w:szCs w:val="24"/>
-        </w:rPr>
-        <w:t>reordered</w:t>
-      </w:r>
-      <w:proofErr w:type="spellEnd"/>
-      <w:r>
-        <w:rPr>
-          <w:rFonts w:ascii="Times New Roman" w:hAnsi="Times New Roman" w:cs="Times New Roman"/>
-          <w:sz w:val="24"/>
-          <w:szCs w:val="24"/>
-        </w:rPr>
-        <w:t xml:space="preserve">, </w:t>
-      </w:r>
-      <w:proofErr w:type="spellStart"/>
-      <w:r>
-        <w:rPr>
-          <w:rFonts w:ascii="Times New Roman" w:hAnsi="Times New Roman" w:cs="Times New Roman"/>
-          <w:sz w:val="24"/>
-          <w:szCs w:val="24"/>
-        </w:rPr>
-        <w:t>or</w:t>
-      </w:r>
-      <w:proofErr w:type="spellEnd"/>
-      <w:r>
-        <w:rPr>
-          <w:rFonts w:ascii="Times New Roman" w:hAnsi="Times New Roman" w:cs="Times New Roman"/>
-          <w:sz w:val="24"/>
-          <w:szCs w:val="24"/>
-        </w:rPr>
-        <w:t xml:space="preserve"> </w:t>
-      </w:r>
-      <w:proofErr w:type="spellStart"/>
-      <w:r>
-        <w:rPr>
-          <w:rFonts w:ascii="Times New Roman" w:hAnsi="Times New Roman" w:cs="Times New Roman"/>
-          <w:sz w:val="24"/>
-          <w:szCs w:val="24"/>
-        </w:rPr>
-        <w:t>transformed</w:t>
-      </w:r>
-      <w:proofErr w:type="spellEnd"/>
-      <w:r>
-        <w:rPr>
-          <w:rFonts w:ascii="Times New Roman" w:hAnsi="Times New Roman" w:cs="Times New Roman"/>
-          <w:sz w:val="24"/>
-          <w:szCs w:val="24"/>
-        </w:rPr>
-        <w:t xml:space="preserve"> </w:t>
-      </w:r>
-      <w:r>
-        <w:rPr>
-          <w:rFonts w:ascii="Times New Roman" w:hAnsi="Times New Roman" w:cs="Times New Roman"/>
-          <w:sz w:val="24"/>
-          <w:szCs w:val="24"/>
-        </w:rPr>
-        <w:t xml:space="preserve">to </w:t>
       </w:r>
       <w:proofErr w:type="spellStart"/>
       <w:r>
@@ -5703,13 +5596,8 @@
       <w:pPr>
         <w:rPr>
           <w:rFonts w:ascii="Times New Roman" w:hAnsi="Times New Roman" w:cs="Times New Roman"/>
-          <w:b/>
-          <w:bCs/>
-          <w:i/>
-          <w:iCs/>
-          <w:sz w:val="24"/>
-          <w:szCs w:val="24"/>
-          <w:lang w:val="en-US"/>
+          <w:sz w:val="24"/>
+          <w:szCs w:val="24"/>
         </w:rPr>
       </w:pPr>
       <w:proofErr w:type="spellStart"/>
@@ -6178,861 +6066,1512 @@
           <w:sz w:val="24"/>
           <w:szCs w:val="24"/>
         </w:rPr>
+        <w:t xml:space="preserve">. </w:t>
+      </w:r>
+      <w:proofErr w:type="spellStart"/>
+      <w:r>
+        <w:rPr>
+          <w:rFonts w:ascii="Times New Roman" w:hAnsi="Times New Roman" w:cs="Times New Roman"/>
+          <w:sz w:val="24"/>
+          <w:szCs w:val="24"/>
+        </w:rPr>
+        <w:t>For</w:t>
+      </w:r>
+      <w:proofErr w:type="spellEnd"/>
+      <w:r>
+        <w:rPr>
+          <w:rFonts w:ascii="Times New Roman" w:hAnsi="Times New Roman" w:cs="Times New Roman"/>
+          <w:sz w:val="24"/>
+          <w:szCs w:val="24"/>
+        </w:rPr>
+        <w:t xml:space="preserve"> </w:t>
+      </w:r>
+      <w:proofErr w:type="spellStart"/>
+      <w:r>
+        <w:rPr>
+          <w:rFonts w:ascii="Times New Roman" w:hAnsi="Times New Roman" w:cs="Times New Roman"/>
+          <w:sz w:val="24"/>
+          <w:szCs w:val="24"/>
+        </w:rPr>
+        <w:t>example</w:t>
+      </w:r>
+      <w:proofErr w:type="spellEnd"/>
+      <w:r>
+        <w:rPr>
+          <w:rFonts w:ascii="Times New Roman" w:hAnsi="Times New Roman" w:cs="Times New Roman"/>
+          <w:sz w:val="24"/>
+          <w:szCs w:val="24"/>
+        </w:rPr>
+        <w:t xml:space="preserve">, in </w:t>
+      </w:r>
+      <w:proofErr w:type="spellStart"/>
+      <w:r>
+        <w:rPr>
+          <w:rFonts w:ascii="Times New Roman" w:hAnsi="Times New Roman" w:cs="Times New Roman"/>
+          <w:sz w:val="24"/>
+          <w:szCs w:val="24"/>
+        </w:rPr>
+        <w:t>the</w:t>
+      </w:r>
+      <w:proofErr w:type="spellEnd"/>
+      <w:r>
+        <w:rPr>
+          <w:rFonts w:ascii="Times New Roman" w:hAnsi="Times New Roman" w:cs="Times New Roman"/>
+          <w:sz w:val="24"/>
+          <w:szCs w:val="24"/>
+        </w:rPr>
+        <w:t xml:space="preserve"> /</w:t>
+      </w:r>
+      <w:proofErr w:type="spellStart"/>
+      <w:r>
+        <w:rPr>
+          <w:rFonts w:ascii="Times New Roman" w:hAnsi="Times New Roman" w:cs="Times New Roman"/>
+          <w:sz w:val="24"/>
+          <w:szCs w:val="24"/>
+        </w:rPr>
+        <w:t>emphGCAP</w:t>
+      </w:r>
+      <w:proofErr w:type="spellEnd"/>
+      <w:r>
+        <w:rPr>
+          <w:rFonts w:ascii="Times New Roman" w:hAnsi="Times New Roman" w:cs="Times New Roman"/>
+          <w:sz w:val="24"/>
+          <w:szCs w:val="24"/>
+        </w:rPr>
+        <w:t xml:space="preserve"> 2009 - </w:t>
+      </w:r>
+      <w:proofErr w:type="spellStart"/>
+      <w:r>
+        <w:rPr>
+          <w:rFonts w:ascii="Times New Roman" w:hAnsi="Times New Roman" w:cs="Times New Roman"/>
+          <w:sz w:val="24"/>
+          <w:szCs w:val="24"/>
+        </w:rPr>
+        <w:t>Pitfalls</w:t>
+      </w:r>
+      <w:proofErr w:type="spellEnd"/>
+      <w:r>
+        <w:rPr>
+          <w:rFonts w:ascii="Times New Roman" w:hAnsi="Times New Roman" w:cs="Times New Roman"/>
+          <w:sz w:val="24"/>
+          <w:szCs w:val="24"/>
+        </w:rPr>
+        <w:t xml:space="preserve"> </w:t>
+      </w:r>
+      <w:proofErr w:type="spellStart"/>
+      <w:r>
+        <w:rPr>
+          <w:rFonts w:ascii="Times New Roman" w:hAnsi="Times New Roman" w:cs="Times New Roman"/>
+          <w:sz w:val="24"/>
+          <w:szCs w:val="24"/>
+        </w:rPr>
+        <w:t>of</w:t>
+      </w:r>
+      <w:proofErr w:type="spellEnd"/>
+      <w:r>
+        <w:rPr>
+          <w:rFonts w:ascii="Times New Roman" w:hAnsi="Times New Roman" w:cs="Times New Roman"/>
+          <w:sz w:val="24"/>
+          <w:szCs w:val="24"/>
+        </w:rPr>
+        <w:t xml:space="preserve"> </w:t>
+      </w:r>
+      <w:proofErr w:type="spellStart"/>
+      <w:r>
+        <w:rPr>
+          <w:rFonts w:ascii="Times New Roman" w:hAnsi="Times New Roman" w:cs="Times New Roman"/>
+          <w:sz w:val="24"/>
+          <w:szCs w:val="24"/>
+        </w:rPr>
+        <w:t>Object</w:t>
+      </w:r>
+      <w:proofErr w:type="spellEnd"/>
+      <w:r>
+        <w:rPr>
+          <w:rFonts w:ascii="Times New Roman" w:hAnsi="Times New Roman" w:cs="Times New Roman"/>
+          <w:sz w:val="24"/>
+          <w:szCs w:val="24"/>
+        </w:rPr>
+        <w:t xml:space="preserve"> </w:t>
+      </w:r>
+      <w:proofErr w:type="spellStart"/>
+      <w:r>
+        <w:rPr>
+          <w:rFonts w:ascii="Times New Roman" w:hAnsi="Times New Roman" w:cs="Times New Roman"/>
+          <w:sz w:val="24"/>
+          <w:szCs w:val="24"/>
+        </w:rPr>
+        <w:t>Oriented</w:t>
+      </w:r>
+      <w:proofErr w:type="spellEnd"/>
+      <w:r>
+        <w:rPr>
+          <w:rFonts w:ascii="Times New Roman" w:hAnsi="Times New Roman" w:cs="Times New Roman"/>
+          <w:sz w:val="24"/>
+          <w:szCs w:val="24"/>
+        </w:rPr>
+        <w:t xml:space="preserve"> </w:t>
+      </w:r>
+      <w:proofErr w:type="spellStart"/>
+      <w:r>
+        <w:rPr>
+          <w:rFonts w:ascii="Times New Roman" w:hAnsi="Times New Roman" w:cs="Times New Roman"/>
+          <w:sz w:val="24"/>
+          <w:szCs w:val="24"/>
+        </w:rPr>
+        <w:t>Programming</w:t>
+      </w:r>
+      <w:proofErr w:type="spellEnd"/>
+      <w:r>
+        <w:rPr>
+          <w:rFonts w:ascii="Times New Roman" w:hAnsi="Times New Roman" w:cs="Times New Roman"/>
+          <w:sz w:val="24"/>
+          <w:szCs w:val="24"/>
+        </w:rPr>
+        <w:t xml:space="preserve"> </w:t>
+      </w:r>
+      <w:proofErr w:type="spellStart"/>
+      <w:r>
+        <w:rPr>
+          <w:rFonts w:ascii="Times New Roman" w:hAnsi="Times New Roman" w:cs="Times New Roman"/>
+          <w:sz w:val="24"/>
+          <w:szCs w:val="24"/>
+        </w:rPr>
+        <w:t>presentation</w:t>
+      </w:r>
+      <w:proofErr w:type="spellEnd"/>
+      <w:r>
+        <w:rPr>
+          <w:rFonts w:ascii="Times New Roman" w:hAnsi="Times New Roman" w:cs="Times New Roman"/>
+          <w:sz w:val="24"/>
+          <w:szCs w:val="24"/>
+        </w:rPr>
+        <w:t xml:space="preserve"> by Tony Albrecht in </w:t>
+      </w:r>
+      <w:proofErr w:type="spellStart"/>
+      <w:r>
+        <w:rPr>
+          <w:rFonts w:ascii="Times New Roman" w:hAnsi="Times New Roman" w:cs="Times New Roman"/>
+          <w:sz w:val="24"/>
+          <w:szCs w:val="24"/>
+        </w:rPr>
+        <w:t>the</w:t>
+      </w:r>
+      <w:proofErr w:type="spellEnd"/>
+      <w:r>
+        <w:rPr>
+          <w:rFonts w:ascii="Times New Roman" w:hAnsi="Times New Roman" w:cs="Times New Roman"/>
+          <w:sz w:val="24"/>
+          <w:szCs w:val="24"/>
+        </w:rPr>
+        <w:t xml:space="preserve"> early </w:t>
+      </w:r>
+      <w:proofErr w:type="spellStart"/>
+      <w:r>
+        <w:rPr>
+          <w:rFonts w:ascii="Times New Roman" w:hAnsi="Times New Roman" w:cs="Times New Roman"/>
+          <w:sz w:val="24"/>
+          <w:szCs w:val="24"/>
+        </w:rPr>
+        <w:t>slides</w:t>
+      </w:r>
+      <w:proofErr w:type="spellEnd"/>
+      <w:r>
+        <w:rPr>
+          <w:rFonts w:ascii="Times New Roman" w:hAnsi="Times New Roman" w:cs="Times New Roman"/>
+          <w:sz w:val="24"/>
+          <w:szCs w:val="24"/>
+        </w:rPr>
+        <w:t xml:space="preserve"> he </w:t>
+      </w:r>
+      <w:proofErr w:type="spellStart"/>
+      <w:r>
+        <w:rPr>
+          <w:rFonts w:ascii="Times New Roman" w:hAnsi="Times New Roman" w:cs="Times New Roman"/>
+          <w:sz w:val="24"/>
+          <w:szCs w:val="24"/>
+        </w:rPr>
+        <w:t>declares</w:t>
+      </w:r>
+      <w:proofErr w:type="spellEnd"/>
+      <w:r>
+        <w:rPr>
+          <w:rFonts w:ascii="Times New Roman" w:hAnsi="Times New Roman" w:cs="Times New Roman"/>
+          <w:sz w:val="24"/>
+          <w:szCs w:val="24"/>
+        </w:rPr>
+        <w:t xml:space="preserve"> </w:t>
+      </w:r>
+      <w:proofErr w:type="spellStart"/>
+      <w:r>
+        <w:rPr>
+          <w:rFonts w:ascii="Times New Roman" w:hAnsi="Times New Roman" w:cs="Times New Roman"/>
+          <w:sz w:val="24"/>
+          <w:szCs w:val="24"/>
+        </w:rPr>
+        <w:t>that</w:t>
+      </w:r>
+      <w:proofErr w:type="spellEnd"/>
+      <w:r>
+        <w:rPr>
+          <w:rFonts w:ascii="Times New Roman" w:hAnsi="Times New Roman" w:cs="Times New Roman"/>
+          <w:sz w:val="24"/>
+          <w:szCs w:val="24"/>
+        </w:rPr>
+        <w:t xml:space="preserve"> </w:t>
+      </w:r>
+      <w:proofErr w:type="spellStart"/>
+      <w:r>
+        <w:rPr>
+          <w:rFonts w:ascii="Times New Roman" w:hAnsi="Times New Roman" w:cs="Times New Roman"/>
+          <w:sz w:val="24"/>
+          <w:szCs w:val="24"/>
+        </w:rPr>
+        <w:t>checking</w:t>
+      </w:r>
+      <w:proofErr w:type="spellEnd"/>
+      <w:r>
+        <w:rPr>
+          <w:rFonts w:ascii="Times New Roman" w:hAnsi="Times New Roman" w:cs="Times New Roman"/>
+          <w:sz w:val="24"/>
+          <w:szCs w:val="24"/>
+        </w:rPr>
+        <w:t xml:space="preserve"> a </w:t>
+      </w:r>
+      <w:proofErr w:type="spellStart"/>
+      <w:r>
+        <w:rPr>
+          <w:rFonts w:ascii="Times New Roman" w:hAnsi="Times New Roman" w:cs="Times New Roman"/>
+          <w:sz w:val="24"/>
+          <w:szCs w:val="24"/>
+        </w:rPr>
+        <w:t>dirty</w:t>
+      </w:r>
+      <w:proofErr w:type="spellEnd"/>
+      <w:r>
+        <w:rPr>
+          <w:rFonts w:ascii="Times New Roman" w:hAnsi="Times New Roman" w:cs="Times New Roman"/>
+          <w:sz w:val="24"/>
+          <w:szCs w:val="24"/>
+        </w:rPr>
+        <w:t xml:space="preserve"> flag </w:t>
+      </w:r>
+      <w:proofErr w:type="spellStart"/>
+      <w:r>
+        <w:rPr>
+          <w:rFonts w:ascii="Times New Roman" w:hAnsi="Times New Roman" w:cs="Times New Roman"/>
+          <w:sz w:val="24"/>
+          <w:szCs w:val="24"/>
+        </w:rPr>
+        <w:t>is</w:t>
+      </w:r>
+      <w:proofErr w:type="spellEnd"/>
+      <w:r>
+        <w:rPr>
+          <w:rFonts w:ascii="Times New Roman" w:hAnsi="Times New Roman" w:cs="Times New Roman"/>
+          <w:sz w:val="24"/>
+          <w:szCs w:val="24"/>
+        </w:rPr>
+        <w:t xml:space="preserve"> </w:t>
+      </w:r>
+      <w:proofErr w:type="spellStart"/>
+      <w:r>
+        <w:rPr>
+          <w:rFonts w:ascii="Times New Roman" w:hAnsi="Times New Roman" w:cs="Times New Roman"/>
+          <w:sz w:val="24"/>
+          <w:szCs w:val="24"/>
+        </w:rPr>
+        <w:t>less</w:t>
+      </w:r>
+      <w:proofErr w:type="spellEnd"/>
+      <w:r>
+        <w:rPr>
+          <w:rFonts w:ascii="Times New Roman" w:hAnsi="Times New Roman" w:cs="Times New Roman"/>
+          <w:sz w:val="24"/>
+          <w:szCs w:val="24"/>
+        </w:rPr>
+        <w:t xml:space="preserve"> </w:t>
+      </w:r>
+      <w:proofErr w:type="spellStart"/>
+      <w:r>
+        <w:rPr>
+          <w:rFonts w:ascii="Times New Roman" w:hAnsi="Times New Roman" w:cs="Times New Roman"/>
+          <w:sz w:val="24"/>
+          <w:szCs w:val="24"/>
+        </w:rPr>
+        <w:t>useful</w:t>
+      </w:r>
+      <w:proofErr w:type="spellEnd"/>
+      <w:r>
+        <w:rPr>
+          <w:rFonts w:ascii="Times New Roman" w:hAnsi="Times New Roman" w:cs="Times New Roman"/>
+          <w:sz w:val="24"/>
+          <w:szCs w:val="24"/>
+        </w:rPr>
+        <w:t xml:space="preserve"> </w:t>
+      </w:r>
+      <w:proofErr w:type="spellStart"/>
+      <w:r>
+        <w:rPr>
+          <w:rFonts w:ascii="Times New Roman" w:hAnsi="Times New Roman" w:cs="Times New Roman"/>
+          <w:sz w:val="24"/>
+          <w:szCs w:val="24"/>
+        </w:rPr>
+        <w:t>than</w:t>
+      </w:r>
+      <w:proofErr w:type="spellEnd"/>
+      <w:r>
+        <w:rPr>
+          <w:rFonts w:ascii="Times New Roman" w:hAnsi="Times New Roman" w:cs="Times New Roman"/>
+          <w:sz w:val="24"/>
+          <w:szCs w:val="24"/>
+        </w:rPr>
+        <w:t xml:space="preserve"> not </w:t>
+      </w:r>
+      <w:proofErr w:type="spellStart"/>
+      <w:r>
+        <w:rPr>
+          <w:rFonts w:ascii="Times New Roman" w:hAnsi="Times New Roman" w:cs="Times New Roman"/>
+          <w:sz w:val="24"/>
+          <w:szCs w:val="24"/>
+        </w:rPr>
+        <w:t>checking</w:t>
+      </w:r>
+      <w:proofErr w:type="spellEnd"/>
+      <w:r>
+        <w:rPr>
+          <w:rFonts w:ascii="Times New Roman" w:hAnsi="Times New Roman" w:cs="Times New Roman"/>
+          <w:sz w:val="24"/>
+          <w:szCs w:val="24"/>
+        </w:rPr>
+        <w:t xml:space="preserve"> </w:t>
+      </w:r>
+      <w:proofErr w:type="spellStart"/>
+      <w:r>
+        <w:rPr>
+          <w:rFonts w:ascii="Times New Roman" w:hAnsi="Times New Roman" w:cs="Times New Roman"/>
+          <w:sz w:val="24"/>
+          <w:szCs w:val="24"/>
+        </w:rPr>
+        <w:t>it</w:t>
+      </w:r>
+      <w:proofErr w:type="spellEnd"/>
+      <w:r>
+        <w:rPr>
+          <w:rFonts w:ascii="Times New Roman" w:hAnsi="Times New Roman" w:cs="Times New Roman"/>
+          <w:sz w:val="24"/>
+          <w:szCs w:val="24"/>
+        </w:rPr>
+        <w:t xml:space="preserve"> as </w:t>
+      </w:r>
+      <w:proofErr w:type="spellStart"/>
+      <w:r>
+        <w:rPr>
+          <w:rFonts w:ascii="Times New Roman" w:hAnsi="Times New Roman" w:cs="Times New Roman"/>
+          <w:sz w:val="24"/>
+          <w:szCs w:val="24"/>
+        </w:rPr>
+        <w:t>if</w:t>
+      </w:r>
+      <w:proofErr w:type="spellEnd"/>
+      <w:r>
+        <w:rPr>
+          <w:rFonts w:ascii="Times New Roman" w:hAnsi="Times New Roman" w:cs="Times New Roman"/>
+          <w:sz w:val="24"/>
+          <w:szCs w:val="24"/>
+        </w:rPr>
+        <w:t xml:space="preserve"> </w:t>
+      </w:r>
+      <w:proofErr w:type="spellStart"/>
+      <w:r>
+        <w:rPr>
+          <w:rFonts w:ascii="Times New Roman" w:hAnsi="Times New Roman" w:cs="Times New Roman"/>
+          <w:sz w:val="24"/>
+          <w:szCs w:val="24"/>
+        </w:rPr>
+        <w:t>it</w:t>
+      </w:r>
+      <w:proofErr w:type="spellEnd"/>
+      <w:r>
+        <w:rPr>
+          <w:rFonts w:ascii="Times New Roman" w:hAnsi="Times New Roman" w:cs="Times New Roman"/>
+          <w:sz w:val="24"/>
+          <w:szCs w:val="24"/>
+        </w:rPr>
+        <w:t xml:space="preserve"> </w:t>
+      </w:r>
+      <w:proofErr w:type="spellStart"/>
+      <w:r>
+        <w:rPr>
+          <w:rFonts w:ascii="Times New Roman" w:hAnsi="Times New Roman" w:cs="Times New Roman"/>
+          <w:sz w:val="24"/>
+          <w:szCs w:val="24"/>
+        </w:rPr>
+        <w:t>does</w:t>
+      </w:r>
+      <w:proofErr w:type="spellEnd"/>
+      <w:r>
+        <w:rPr>
+          <w:rFonts w:ascii="Times New Roman" w:hAnsi="Times New Roman" w:cs="Times New Roman"/>
+          <w:sz w:val="24"/>
+          <w:szCs w:val="24"/>
+        </w:rPr>
+        <w:t xml:space="preserve"> </w:t>
+      </w:r>
+      <w:proofErr w:type="spellStart"/>
+      <w:r>
+        <w:rPr>
+          <w:rFonts w:ascii="Times New Roman" w:hAnsi="Times New Roman" w:cs="Times New Roman"/>
+          <w:sz w:val="24"/>
+          <w:szCs w:val="24"/>
+        </w:rPr>
+        <w:t>fail</w:t>
+      </w:r>
+      <w:proofErr w:type="spellEnd"/>
+      <w:r>
+        <w:rPr>
+          <w:rFonts w:ascii="Times New Roman" w:hAnsi="Times New Roman" w:cs="Times New Roman"/>
+          <w:sz w:val="24"/>
+          <w:szCs w:val="24"/>
+        </w:rPr>
+        <w:t xml:space="preserve"> (</w:t>
+      </w:r>
+      <w:proofErr w:type="spellStart"/>
+      <w:r>
+        <w:rPr>
+          <w:rFonts w:ascii="Times New Roman" w:hAnsi="Times New Roman" w:cs="Times New Roman"/>
+          <w:sz w:val="24"/>
+          <w:szCs w:val="24"/>
+        </w:rPr>
+        <w:t>the</w:t>
+      </w:r>
+      <w:proofErr w:type="spellEnd"/>
+      <w:r>
+        <w:rPr>
+          <w:rFonts w:ascii="Times New Roman" w:hAnsi="Times New Roman" w:cs="Times New Roman"/>
+          <w:sz w:val="24"/>
+          <w:szCs w:val="24"/>
+        </w:rPr>
+        <w:t xml:space="preserve"> case </w:t>
+      </w:r>
+      <w:proofErr w:type="spellStart"/>
+      <w:r>
+        <w:rPr>
+          <w:rFonts w:ascii="Times New Roman" w:hAnsi="Times New Roman" w:cs="Times New Roman"/>
+          <w:sz w:val="24"/>
+          <w:szCs w:val="24"/>
+        </w:rPr>
+        <w:t>where</w:t>
+      </w:r>
+      <w:proofErr w:type="spellEnd"/>
+      <w:r>
+        <w:rPr>
+          <w:rFonts w:ascii="Times New Roman" w:hAnsi="Times New Roman" w:cs="Times New Roman"/>
+          <w:sz w:val="24"/>
+          <w:szCs w:val="24"/>
+        </w:rPr>
+        <w:t xml:space="preserve"> </w:t>
+      </w:r>
+      <w:proofErr w:type="spellStart"/>
+      <w:r>
+        <w:rPr>
+          <w:rFonts w:ascii="Times New Roman" w:hAnsi="Times New Roman" w:cs="Times New Roman"/>
+          <w:sz w:val="24"/>
+          <w:szCs w:val="24"/>
+        </w:rPr>
+        <w:t>the</w:t>
+      </w:r>
+      <w:proofErr w:type="spellEnd"/>
+      <w:r>
+        <w:rPr>
+          <w:rFonts w:ascii="Times New Roman" w:hAnsi="Times New Roman" w:cs="Times New Roman"/>
+          <w:sz w:val="24"/>
+          <w:szCs w:val="24"/>
+        </w:rPr>
+        <w:t xml:space="preserve"> </w:t>
+      </w:r>
+      <w:proofErr w:type="spellStart"/>
+      <w:r>
+        <w:rPr>
+          <w:rFonts w:ascii="Times New Roman" w:hAnsi="Times New Roman" w:cs="Times New Roman"/>
+          <w:sz w:val="24"/>
+          <w:szCs w:val="24"/>
+        </w:rPr>
+        <w:t>object</w:t>
+      </w:r>
+      <w:proofErr w:type="spellEnd"/>
+      <w:r>
+        <w:rPr>
+          <w:rFonts w:ascii="Times New Roman" w:hAnsi="Times New Roman" w:cs="Times New Roman"/>
+          <w:sz w:val="24"/>
+          <w:szCs w:val="24"/>
+        </w:rPr>
+        <w:t xml:space="preserve"> </w:t>
+      </w:r>
+      <w:proofErr w:type="spellStart"/>
+      <w:r>
+        <w:rPr>
+          <w:rFonts w:ascii="Times New Roman" w:hAnsi="Times New Roman" w:cs="Times New Roman"/>
+          <w:sz w:val="24"/>
+          <w:szCs w:val="24"/>
+        </w:rPr>
+        <w:t>is</w:t>
+      </w:r>
+      <w:proofErr w:type="spellEnd"/>
+      <w:r>
+        <w:rPr>
+          <w:rFonts w:ascii="Times New Roman" w:hAnsi="Times New Roman" w:cs="Times New Roman"/>
+          <w:sz w:val="24"/>
+          <w:szCs w:val="24"/>
+        </w:rPr>
+        <w:t xml:space="preserve"> not </w:t>
+      </w:r>
+      <w:proofErr w:type="spellStart"/>
+      <w:r>
+        <w:rPr>
+          <w:rFonts w:ascii="Times New Roman" w:hAnsi="Times New Roman" w:cs="Times New Roman"/>
+          <w:sz w:val="24"/>
+          <w:szCs w:val="24"/>
+        </w:rPr>
+        <w:t>dirty</w:t>
+      </w:r>
+      <w:proofErr w:type="spellEnd"/>
+      <w:r>
+        <w:rPr>
+          <w:rFonts w:ascii="Times New Roman" w:hAnsi="Times New Roman" w:cs="Times New Roman"/>
+          <w:sz w:val="24"/>
+          <w:szCs w:val="24"/>
+        </w:rPr>
+        <w:t xml:space="preserve">) </w:t>
+      </w:r>
+      <w:proofErr w:type="spellStart"/>
+      <w:r>
+        <w:rPr>
+          <w:rFonts w:ascii="Times New Roman" w:hAnsi="Times New Roman" w:cs="Times New Roman"/>
+          <w:sz w:val="24"/>
+          <w:szCs w:val="24"/>
+        </w:rPr>
+        <w:t>the</w:t>
+      </w:r>
+      <w:proofErr w:type="spellEnd"/>
+      <w:r>
+        <w:rPr>
+          <w:rFonts w:ascii="Times New Roman" w:hAnsi="Times New Roman" w:cs="Times New Roman"/>
+          <w:sz w:val="24"/>
+          <w:szCs w:val="24"/>
+        </w:rPr>
+        <w:t xml:space="preserve"> </w:t>
+      </w:r>
+      <w:proofErr w:type="spellStart"/>
+      <w:r>
+        <w:rPr>
+          <w:rFonts w:ascii="Times New Roman" w:hAnsi="Times New Roman" w:cs="Times New Roman"/>
+          <w:sz w:val="24"/>
+          <w:szCs w:val="24"/>
+        </w:rPr>
+        <w:t>calculation</w:t>
+      </w:r>
+      <w:proofErr w:type="spellEnd"/>
+      <w:r>
+        <w:rPr>
+          <w:rFonts w:ascii="Times New Roman" w:hAnsi="Times New Roman" w:cs="Times New Roman"/>
+          <w:sz w:val="24"/>
+          <w:szCs w:val="24"/>
+        </w:rPr>
+        <w:t xml:space="preserve"> </w:t>
+      </w:r>
+      <w:proofErr w:type="spellStart"/>
+      <w:r>
+        <w:rPr>
+          <w:rFonts w:ascii="Times New Roman" w:hAnsi="Times New Roman" w:cs="Times New Roman"/>
+          <w:sz w:val="24"/>
+          <w:szCs w:val="24"/>
+        </w:rPr>
+        <w:t>that</w:t>
+      </w:r>
+      <w:proofErr w:type="spellEnd"/>
+      <w:r>
+        <w:rPr>
+          <w:rFonts w:ascii="Times New Roman" w:hAnsi="Times New Roman" w:cs="Times New Roman"/>
+          <w:sz w:val="24"/>
+          <w:szCs w:val="24"/>
+        </w:rPr>
+        <w:t xml:space="preserve"> </w:t>
+      </w:r>
+      <w:proofErr w:type="spellStart"/>
+      <w:r>
+        <w:rPr>
+          <w:rFonts w:ascii="Times New Roman" w:hAnsi="Times New Roman" w:cs="Times New Roman"/>
+          <w:sz w:val="24"/>
+          <w:szCs w:val="24"/>
+        </w:rPr>
+        <w:t>would</w:t>
+      </w:r>
+      <w:proofErr w:type="spellEnd"/>
+      <w:r>
+        <w:rPr>
+          <w:rFonts w:ascii="Times New Roman" w:hAnsi="Times New Roman" w:cs="Times New Roman"/>
+          <w:sz w:val="24"/>
+          <w:szCs w:val="24"/>
+        </w:rPr>
+        <w:t xml:space="preserve"> </w:t>
+      </w:r>
+      <w:proofErr w:type="spellStart"/>
+      <w:r>
+        <w:rPr>
+          <w:rFonts w:ascii="Times New Roman" w:hAnsi="Times New Roman" w:cs="Times New Roman"/>
+          <w:sz w:val="24"/>
+          <w:szCs w:val="24"/>
+        </w:rPr>
+        <w:t>have</w:t>
+      </w:r>
+      <w:proofErr w:type="spellEnd"/>
+      <w:r>
+        <w:rPr>
+          <w:rFonts w:ascii="Times New Roman" w:hAnsi="Times New Roman" w:cs="Times New Roman"/>
+          <w:sz w:val="24"/>
+          <w:szCs w:val="24"/>
+        </w:rPr>
+        <w:t xml:space="preserve"> </w:t>
+      </w:r>
+      <w:proofErr w:type="spellStart"/>
+      <w:r>
+        <w:rPr>
+          <w:rFonts w:ascii="Times New Roman" w:hAnsi="Times New Roman" w:cs="Times New Roman"/>
+          <w:sz w:val="24"/>
+          <w:szCs w:val="24"/>
+        </w:rPr>
+        <w:t>taken</w:t>
+      </w:r>
+      <w:proofErr w:type="spellEnd"/>
+      <w:r>
+        <w:rPr>
+          <w:rFonts w:ascii="Times New Roman" w:hAnsi="Times New Roman" w:cs="Times New Roman"/>
+          <w:sz w:val="24"/>
+          <w:szCs w:val="24"/>
+        </w:rPr>
+        <w:t xml:space="preserve"> 12 </w:t>
+      </w:r>
+      <w:proofErr w:type="spellStart"/>
+      <w:r>
+        <w:rPr>
+          <w:rFonts w:ascii="Times New Roman" w:hAnsi="Times New Roman" w:cs="Times New Roman"/>
+          <w:sz w:val="24"/>
+          <w:szCs w:val="24"/>
+        </w:rPr>
+        <w:t>cycles</w:t>
+      </w:r>
+      <w:proofErr w:type="spellEnd"/>
+      <w:r>
+        <w:rPr>
+          <w:rFonts w:ascii="Times New Roman" w:hAnsi="Times New Roman" w:cs="Times New Roman"/>
+          <w:sz w:val="24"/>
+          <w:szCs w:val="24"/>
+        </w:rPr>
+        <w:t xml:space="preserve"> </w:t>
+      </w:r>
+      <w:proofErr w:type="spellStart"/>
+      <w:r>
+        <w:rPr>
+          <w:rFonts w:ascii="Times New Roman" w:hAnsi="Times New Roman" w:cs="Times New Roman"/>
+          <w:sz w:val="24"/>
+          <w:szCs w:val="24"/>
+        </w:rPr>
+        <w:t>is</w:t>
+      </w:r>
+      <w:proofErr w:type="spellEnd"/>
+      <w:r>
+        <w:rPr>
+          <w:rFonts w:ascii="Times New Roman" w:hAnsi="Times New Roman" w:cs="Times New Roman"/>
+          <w:sz w:val="24"/>
+          <w:szCs w:val="24"/>
+        </w:rPr>
+        <w:t xml:space="preserve"> </w:t>
+      </w:r>
+      <w:proofErr w:type="spellStart"/>
+      <w:r>
+        <w:rPr>
+          <w:rFonts w:ascii="Times New Roman" w:hAnsi="Times New Roman" w:cs="Times New Roman"/>
+          <w:sz w:val="24"/>
+          <w:szCs w:val="24"/>
+        </w:rPr>
+        <w:t>dwarfed</w:t>
+      </w:r>
+      <w:proofErr w:type="spellEnd"/>
+      <w:r>
+        <w:rPr>
+          <w:rFonts w:ascii="Times New Roman" w:hAnsi="Times New Roman" w:cs="Times New Roman"/>
+          <w:sz w:val="24"/>
+          <w:szCs w:val="24"/>
+        </w:rPr>
+        <w:t xml:space="preserve"> by </w:t>
+      </w:r>
+      <w:proofErr w:type="spellStart"/>
+      <w:r>
+        <w:rPr>
+          <w:rFonts w:ascii="Times New Roman" w:hAnsi="Times New Roman" w:cs="Times New Roman"/>
+          <w:sz w:val="24"/>
+          <w:szCs w:val="24"/>
+        </w:rPr>
+        <w:t>the</w:t>
+      </w:r>
+      <w:proofErr w:type="spellEnd"/>
+      <w:r>
+        <w:rPr>
+          <w:rFonts w:ascii="Times New Roman" w:hAnsi="Times New Roman" w:cs="Times New Roman"/>
+          <w:sz w:val="24"/>
+          <w:szCs w:val="24"/>
+        </w:rPr>
+        <w:t xml:space="preserve"> </w:t>
+      </w:r>
+      <w:proofErr w:type="spellStart"/>
+      <w:r>
+        <w:rPr>
+          <w:rFonts w:ascii="Times New Roman" w:hAnsi="Times New Roman" w:cs="Times New Roman"/>
+          <w:sz w:val="24"/>
+          <w:szCs w:val="24"/>
+        </w:rPr>
+        <w:t>cost</w:t>
+      </w:r>
+      <w:proofErr w:type="spellEnd"/>
+      <w:r>
+        <w:rPr>
+          <w:rFonts w:ascii="Times New Roman" w:hAnsi="Times New Roman" w:cs="Times New Roman"/>
+          <w:sz w:val="24"/>
+          <w:szCs w:val="24"/>
+        </w:rPr>
+        <w:t xml:space="preserve"> </w:t>
+      </w:r>
+      <w:proofErr w:type="spellStart"/>
+      <w:r>
+        <w:rPr>
+          <w:rFonts w:ascii="Times New Roman" w:hAnsi="Times New Roman" w:cs="Times New Roman"/>
+          <w:sz w:val="24"/>
+          <w:szCs w:val="24"/>
+        </w:rPr>
+        <w:t>of</w:t>
+      </w:r>
+      <w:proofErr w:type="spellEnd"/>
+      <w:r>
+        <w:rPr>
+          <w:rFonts w:ascii="Times New Roman" w:hAnsi="Times New Roman" w:cs="Times New Roman"/>
+          <w:sz w:val="24"/>
+          <w:szCs w:val="24"/>
+        </w:rPr>
+        <w:t xml:space="preserve"> a </w:t>
+      </w:r>
+      <w:proofErr w:type="spellStart"/>
+      <w:r>
+        <w:rPr>
+          <w:rFonts w:ascii="Times New Roman" w:hAnsi="Times New Roman" w:cs="Times New Roman"/>
+          <w:sz w:val="24"/>
+          <w:szCs w:val="24"/>
+        </w:rPr>
+        <w:t>branch</w:t>
+      </w:r>
+      <w:proofErr w:type="spellEnd"/>
+      <w:r>
+        <w:rPr>
+          <w:rFonts w:ascii="Times New Roman" w:hAnsi="Times New Roman" w:cs="Times New Roman"/>
+          <w:sz w:val="24"/>
+          <w:szCs w:val="24"/>
+        </w:rPr>
+        <w:t xml:space="preserve"> </w:t>
+      </w:r>
+      <w:proofErr w:type="spellStart"/>
+      <w:r>
+        <w:rPr>
+          <w:rFonts w:ascii="Times New Roman" w:hAnsi="Times New Roman" w:cs="Times New Roman"/>
+          <w:sz w:val="24"/>
+          <w:szCs w:val="24"/>
+        </w:rPr>
+        <w:t>misprediction</w:t>
+      </w:r>
+      <w:proofErr w:type="spellEnd"/>
+      <w:r>
+        <w:rPr>
+          <w:rFonts w:ascii="Times New Roman" w:hAnsi="Times New Roman" w:cs="Times New Roman"/>
+          <w:sz w:val="24"/>
+          <w:szCs w:val="24"/>
+        </w:rPr>
+        <w:t xml:space="preserve"> (23-24 </w:t>
+      </w:r>
+      <w:proofErr w:type="spellStart"/>
+      <w:r>
+        <w:rPr>
+          <w:rFonts w:ascii="Times New Roman" w:hAnsi="Times New Roman" w:cs="Times New Roman"/>
+          <w:sz w:val="24"/>
+          <w:szCs w:val="24"/>
+        </w:rPr>
+        <w:t>cycles</w:t>
+      </w:r>
+      <w:proofErr w:type="spellEnd"/>
+      <w:r>
+        <w:rPr>
+          <w:rFonts w:ascii="Times New Roman" w:hAnsi="Times New Roman" w:cs="Times New Roman"/>
+          <w:sz w:val="24"/>
+          <w:szCs w:val="24"/>
+        </w:rPr>
+        <w:t>).</w:t>
+      </w:r>
+    </w:p>
+    <w:p>
+      <w:pPr>
+        <w:rPr>
+          <w:rFonts w:ascii="Times New Roman" w:hAnsi="Times New Roman" w:cs="Times New Roman"/>
+          <w:sz w:val="24"/>
+          <w:szCs w:val="24"/>
+          <w:lang w:val="en-US"/>
+        </w:rPr>
+      </w:pPr>
+      <w:r>
+        <w:rPr>
+          <w:rFonts w:ascii="Times New Roman" w:hAnsi="Times New Roman" w:cs="Times New Roman"/>
+          <w:sz w:val="24"/>
+          <w:szCs w:val="24"/>
+          <w:lang w:val="en-US"/>
+        </w:rPr>
+        <w:t>Data-oriented development is not rooted in theory, but practice.</w:t>
+      </w:r>
+    </w:p>
+    <w:p>
+      <w:pPr>
+        <w:rPr>
+          <w:rFonts w:ascii="Times New Roman" w:hAnsi="Times New Roman" w:cs="Times New Roman"/>
+          <w:sz w:val="24"/>
+          <w:szCs w:val="24"/>
+          <w:lang w:val="en-US"/>
+        </w:rPr>
+      </w:pPr>
+      <w:proofErr w:type="spellStart"/>
+      <w:r>
+        <w:rPr>
+          <w:rFonts w:ascii="Times New Roman" w:hAnsi="Times New Roman" w:cs="Times New Roman"/>
+          <w:sz w:val="24"/>
+          <w:szCs w:val="24"/>
+        </w:rPr>
+        <w:t>For</w:t>
+      </w:r>
+      <w:proofErr w:type="spellEnd"/>
+      <w:r>
+        <w:rPr>
+          <w:rFonts w:ascii="Times New Roman" w:hAnsi="Times New Roman" w:cs="Times New Roman"/>
+          <w:sz w:val="24"/>
+          <w:szCs w:val="24"/>
+        </w:rPr>
+        <w:t xml:space="preserve"> </w:t>
+      </w:r>
+      <w:proofErr w:type="spellStart"/>
+      <w:r>
+        <w:rPr>
+          <w:rFonts w:ascii="Times New Roman" w:hAnsi="Times New Roman" w:cs="Times New Roman"/>
+          <w:sz w:val="24"/>
+          <w:szCs w:val="24"/>
+        </w:rPr>
+        <w:t>inputs</w:t>
+      </w:r>
+      <w:proofErr w:type="spellEnd"/>
+      <w:r>
+        <w:rPr>
+          <w:rFonts w:ascii="Times New Roman" w:hAnsi="Times New Roman" w:cs="Times New Roman"/>
+          <w:sz w:val="24"/>
+          <w:szCs w:val="24"/>
+        </w:rPr>
+        <w:t xml:space="preserve">, make </w:t>
+      </w:r>
+      <w:proofErr w:type="spellStart"/>
+      <w:r>
+        <w:rPr>
+          <w:rFonts w:ascii="Times New Roman" w:hAnsi="Times New Roman" w:cs="Times New Roman"/>
+          <w:sz w:val="24"/>
+          <w:szCs w:val="24"/>
+        </w:rPr>
+        <w:t>sure</w:t>
+      </w:r>
+      <w:proofErr w:type="spellEnd"/>
+      <w:r>
+        <w:rPr>
+          <w:rFonts w:ascii="Times New Roman" w:hAnsi="Times New Roman" w:cs="Times New Roman"/>
+          <w:sz w:val="24"/>
+          <w:szCs w:val="24"/>
+        </w:rPr>
+        <w:t xml:space="preserve"> </w:t>
+      </w:r>
+      <w:proofErr w:type="spellStart"/>
+      <w:r>
+        <w:rPr>
+          <w:rFonts w:ascii="Times New Roman" w:hAnsi="Times New Roman" w:cs="Times New Roman"/>
+          <w:sz w:val="24"/>
+          <w:szCs w:val="24"/>
+        </w:rPr>
+        <w:t>you</w:t>
+      </w:r>
+      <w:proofErr w:type="spellEnd"/>
+      <w:r>
+        <w:rPr>
+          <w:rFonts w:ascii="Times New Roman" w:hAnsi="Times New Roman" w:cs="Times New Roman"/>
+          <w:sz w:val="24"/>
+          <w:szCs w:val="24"/>
+        </w:rPr>
+        <w:t xml:space="preserve"> </w:t>
+      </w:r>
+      <w:proofErr w:type="spellStart"/>
+      <w:r>
+        <w:rPr>
+          <w:rFonts w:ascii="Times New Roman" w:hAnsi="Times New Roman" w:cs="Times New Roman"/>
+          <w:sz w:val="24"/>
+          <w:szCs w:val="24"/>
+        </w:rPr>
+        <w:t>find</w:t>
+      </w:r>
+      <w:proofErr w:type="spellEnd"/>
+      <w:r>
+        <w:rPr>
+          <w:rFonts w:ascii="Times New Roman" w:hAnsi="Times New Roman" w:cs="Times New Roman"/>
+          <w:sz w:val="24"/>
+          <w:szCs w:val="24"/>
+        </w:rPr>
+        <w:t xml:space="preserve"> </w:t>
+      </w:r>
+      <w:proofErr w:type="spellStart"/>
+      <w:r>
+        <w:rPr>
+          <w:rFonts w:ascii="Times New Roman" w:hAnsi="Times New Roman" w:cs="Times New Roman"/>
+          <w:sz w:val="24"/>
+          <w:szCs w:val="24"/>
+        </w:rPr>
+        <w:t>the</w:t>
+      </w:r>
+      <w:proofErr w:type="spellEnd"/>
+      <w:r>
+        <w:rPr>
+          <w:rFonts w:ascii="Times New Roman" w:hAnsi="Times New Roman" w:cs="Times New Roman"/>
+          <w:sz w:val="24"/>
+          <w:szCs w:val="24"/>
+        </w:rPr>
+        <w:t xml:space="preserve"> </w:t>
+      </w:r>
+      <w:proofErr w:type="spellStart"/>
+      <w:r>
+        <w:rPr>
+          <w:rFonts w:ascii="Times New Roman" w:hAnsi="Times New Roman" w:cs="Times New Roman"/>
+          <w:sz w:val="24"/>
+          <w:szCs w:val="24"/>
+        </w:rPr>
+        <w:t>optimal</w:t>
+      </w:r>
+      <w:proofErr w:type="spellEnd"/>
+      <w:r>
+        <w:rPr>
+          <w:rFonts w:ascii="Times New Roman" w:hAnsi="Times New Roman" w:cs="Times New Roman"/>
+          <w:sz w:val="24"/>
+          <w:szCs w:val="24"/>
+        </w:rPr>
+        <w:t xml:space="preserve"> </w:t>
+      </w:r>
+      <w:proofErr w:type="spellStart"/>
+      <w:r>
+        <w:rPr>
+          <w:rFonts w:ascii="Times New Roman" w:hAnsi="Times New Roman" w:cs="Times New Roman"/>
+          <w:sz w:val="24"/>
+          <w:szCs w:val="24"/>
+        </w:rPr>
+        <w:t>way</w:t>
+      </w:r>
+      <w:proofErr w:type="spellEnd"/>
+      <w:r>
+        <w:rPr>
+          <w:rFonts w:ascii="Times New Roman" w:hAnsi="Times New Roman" w:cs="Times New Roman"/>
+          <w:sz w:val="24"/>
+          <w:szCs w:val="24"/>
+        </w:rPr>
+        <w:t xml:space="preserve"> to </w:t>
+      </w:r>
+      <w:proofErr w:type="spellStart"/>
+      <w:r>
+        <w:rPr>
+          <w:rFonts w:ascii="Times New Roman" w:hAnsi="Times New Roman" w:cs="Times New Roman"/>
+          <w:sz w:val="24"/>
+          <w:szCs w:val="24"/>
+        </w:rPr>
+        <w:t>organise</w:t>
+      </w:r>
+      <w:proofErr w:type="spellEnd"/>
+      <w:r>
+        <w:rPr>
+          <w:rFonts w:ascii="Times New Roman" w:hAnsi="Times New Roman" w:cs="Times New Roman"/>
+          <w:sz w:val="24"/>
+          <w:szCs w:val="24"/>
+        </w:rPr>
+        <w:t xml:space="preserve"> </w:t>
+      </w:r>
+      <w:proofErr w:type="spellStart"/>
+      <w:r>
+        <w:rPr>
+          <w:rFonts w:ascii="Times New Roman" w:hAnsi="Times New Roman" w:cs="Times New Roman"/>
+          <w:sz w:val="24"/>
+          <w:szCs w:val="24"/>
+        </w:rPr>
+        <w:t>the</w:t>
+      </w:r>
+      <w:proofErr w:type="spellEnd"/>
+      <w:r>
+        <w:rPr>
+          <w:rFonts w:ascii="Times New Roman" w:hAnsi="Times New Roman" w:cs="Times New Roman"/>
+          <w:sz w:val="24"/>
+          <w:szCs w:val="24"/>
+        </w:rPr>
+        <w:t xml:space="preserve"> </w:t>
+      </w:r>
+      <w:proofErr w:type="spellStart"/>
+      <w:r>
+        <w:rPr>
+          <w:rFonts w:ascii="Times New Roman" w:hAnsi="Times New Roman" w:cs="Times New Roman"/>
+          <w:sz w:val="24"/>
+          <w:szCs w:val="24"/>
+        </w:rPr>
+        <w:t>pre-fetching</w:t>
+      </w:r>
+      <w:proofErr w:type="spellEnd"/>
+      <w:r>
+        <w:rPr>
+          <w:rFonts w:ascii="Times New Roman" w:hAnsi="Times New Roman" w:cs="Times New Roman"/>
+          <w:sz w:val="24"/>
+          <w:szCs w:val="24"/>
+        </w:rPr>
+        <w:t xml:space="preserve"> so </w:t>
+      </w:r>
+      <w:proofErr w:type="spellStart"/>
+      <w:r>
+        <w:rPr>
+          <w:rFonts w:ascii="Times New Roman" w:hAnsi="Times New Roman" w:cs="Times New Roman"/>
+          <w:sz w:val="24"/>
+          <w:szCs w:val="24"/>
+        </w:rPr>
+        <w:t>that</w:t>
+      </w:r>
+      <w:proofErr w:type="spellEnd"/>
+      <w:r>
+        <w:rPr>
+          <w:rFonts w:ascii="Times New Roman" w:hAnsi="Times New Roman" w:cs="Times New Roman"/>
+          <w:sz w:val="24"/>
+          <w:szCs w:val="24"/>
+        </w:rPr>
+        <w:t xml:space="preserve"> </w:t>
+      </w:r>
+      <w:proofErr w:type="spellStart"/>
+      <w:r>
+        <w:rPr>
+          <w:rFonts w:ascii="Times New Roman" w:hAnsi="Times New Roman" w:cs="Times New Roman"/>
+          <w:sz w:val="24"/>
+          <w:szCs w:val="24"/>
+        </w:rPr>
+        <w:t>the</w:t>
+      </w:r>
+      <w:proofErr w:type="spellEnd"/>
+      <w:r>
+        <w:rPr>
+          <w:rFonts w:ascii="Times New Roman" w:hAnsi="Times New Roman" w:cs="Times New Roman"/>
+          <w:sz w:val="24"/>
+          <w:szCs w:val="24"/>
+        </w:rPr>
+        <w:t xml:space="preserve"> </w:t>
+      </w:r>
+      <w:proofErr w:type="spellStart"/>
+      <w:r>
+        <w:rPr>
+          <w:rFonts w:ascii="Times New Roman" w:hAnsi="Times New Roman" w:cs="Times New Roman"/>
+          <w:sz w:val="24"/>
+          <w:szCs w:val="24"/>
+        </w:rPr>
+        <w:t>transform</w:t>
+      </w:r>
+      <w:proofErr w:type="spellEnd"/>
+      <w:r>
+        <w:rPr>
+          <w:rFonts w:ascii="Times New Roman" w:hAnsi="Times New Roman" w:cs="Times New Roman"/>
+          <w:sz w:val="24"/>
+          <w:szCs w:val="24"/>
+        </w:rPr>
+        <w:t xml:space="preserve"> </w:t>
+      </w:r>
+      <w:proofErr w:type="spellStart"/>
+      <w:r>
+        <w:rPr>
+          <w:rFonts w:ascii="Times New Roman" w:hAnsi="Times New Roman" w:cs="Times New Roman"/>
+          <w:sz w:val="24"/>
+          <w:szCs w:val="24"/>
+        </w:rPr>
+        <w:t>is</w:t>
+      </w:r>
+      <w:proofErr w:type="spellEnd"/>
+      <w:r>
+        <w:rPr>
+          <w:rFonts w:ascii="Times New Roman" w:hAnsi="Times New Roman" w:cs="Times New Roman"/>
+          <w:sz w:val="24"/>
+          <w:szCs w:val="24"/>
+        </w:rPr>
+        <w:t xml:space="preserve"> </w:t>
+      </w:r>
+      <w:proofErr w:type="spellStart"/>
+      <w:r>
+        <w:rPr>
+          <w:rFonts w:ascii="Times New Roman" w:hAnsi="Times New Roman" w:cs="Times New Roman"/>
+          <w:sz w:val="24"/>
+          <w:szCs w:val="24"/>
+        </w:rPr>
+        <w:t>never</w:t>
+      </w:r>
+      <w:proofErr w:type="spellEnd"/>
+      <w:r>
+        <w:rPr>
+          <w:rFonts w:ascii="Times New Roman" w:hAnsi="Times New Roman" w:cs="Times New Roman"/>
+          <w:sz w:val="24"/>
+          <w:szCs w:val="24"/>
+        </w:rPr>
+        <w:t xml:space="preserve"> </w:t>
+      </w:r>
+      <w:proofErr w:type="spellStart"/>
+      <w:r>
+        <w:rPr>
+          <w:rFonts w:ascii="Times New Roman" w:hAnsi="Times New Roman" w:cs="Times New Roman"/>
+          <w:sz w:val="24"/>
+          <w:szCs w:val="24"/>
+        </w:rPr>
+        <w:t>starved</w:t>
+      </w:r>
+      <w:proofErr w:type="spellEnd"/>
+      <w:r>
+        <w:rPr>
+          <w:rFonts w:ascii="Times New Roman" w:hAnsi="Times New Roman" w:cs="Times New Roman"/>
+          <w:sz w:val="24"/>
+          <w:szCs w:val="24"/>
+        </w:rPr>
+        <w:t xml:space="preserve"> </w:t>
+      </w:r>
+      <w:proofErr w:type="spellStart"/>
+      <w:r>
+        <w:rPr>
+          <w:rFonts w:ascii="Times New Roman" w:hAnsi="Times New Roman" w:cs="Times New Roman"/>
+          <w:sz w:val="24"/>
+          <w:szCs w:val="24"/>
+        </w:rPr>
+        <w:t>of</w:t>
+      </w:r>
+      <w:proofErr w:type="spellEnd"/>
+      <w:r>
+        <w:rPr>
+          <w:rFonts w:ascii="Times New Roman" w:hAnsi="Times New Roman" w:cs="Times New Roman"/>
+          <w:sz w:val="24"/>
+          <w:szCs w:val="24"/>
+        </w:rPr>
+        <w:t xml:space="preserve"> data, </w:t>
+      </w:r>
+      <w:proofErr w:type="spellStart"/>
+      <w:r>
+        <w:rPr>
+          <w:rFonts w:ascii="Times New Roman" w:hAnsi="Times New Roman" w:cs="Times New Roman"/>
+          <w:sz w:val="24"/>
+          <w:szCs w:val="24"/>
+        </w:rPr>
+        <w:t>for</w:t>
+      </w:r>
+      <w:proofErr w:type="spellEnd"/>
+      <w:r>
+        <w:rPr>
+          <w:rFonts w:ascii="Times New Roman" w:hAnsi="Times New Roman" w:cs="Times New Roman"/>
+          <w:sz w:val="24"/>
+          <w:szCs w:val="24"/>
+        </w:rPr>
+        <w:t xml:space="preserve"> </w:t>
+      </w:r>
+      <w:proofErr w:type="spellStart"/>
+      <w:r>
+        <w:rPr>
+          <w:rFonts w:ascii="Times New Roman" w:hAnsi="Times New Roman" w:cs="Times New Roman"/>
+          <w:sz w:val="24"/>
+          <w:szCs w:val="24"/>
+        </w:rPr>
+        <w:t>outputs</w:t>
+      </w:r>
+      <w:proofErr w:type="spellEnd"/>
+      <w:r>
+        <w:rPr>
+          <w:rFonts w:ascii="Times New Roman" w:hAnsi="Times New Roman" w:cs="Times New Roman"/>
+          <w:sz w:val="24"/>
+          <w:szCs w:val="24"/>
+        </w:rPr>
+        <w:t xml:space="preserve">, make </w:t>
+      </w:r>
+      <w:proofErr w:type="spellStart"/>
+      <w:r>
+        <w:rPr>
+          <w:rFonts w:ascii="Times New Roman" w:hAnsi="Times New Roman" w:cs="Times New Roman"/>
+          <w:sz w:val="24"/>
+          <w:szCs w:val="24"/>
+        </w:rPr>
+        <w:t>sure</w:t>
+      </w:r>
+      <w:proofErr w:type="spellEnd"/>
+      <w:r>
+        <w:rPr>
+          <w:rFonts w:ascii="Times New Roman" w:hAnsi="Times New Roman" w:cs="Times New Roman"/>
+          <w:sz w:val="24"/>
+          <w:szCs w:val="24"/>
+        </w:rPr>
+        <w:t xml:space="preserve"> </w:t>
+      </w:r>
+      <w:proofErr w:type="spellStart"/>
+      <w:r>
+        <w:rPr>
+          <w:rFonts w:ascii="Times New Roman" w:hAnsi="Times New Roman" w:cs="Times New Roman"/>
+          <w:sz w:val="24"/>
+          <w:szCs w:val="24"/>
+        </w:rPr>
+        <w:t>that</w:t>
+      </w:r>
+      <w:proofErr w:type="spellEnd"/>
+      <w:r>
+        <w:rPr>
+          <w:rFonts w:ascii="Times New Roman" w:hAnsi="Times New Roman" w:cs="Times New Roman"/>
+          <w:sz w:val="24"/>
+          <w:szCs w:val="24"/>
+        </w:rPr>
+        <w:t xml:space="preserve"> </w:t>
+      </w:r>
+      <w:proofErr w:type="spellStart"/>
+      <w:r>
+        <w:rPr>
+          <w:rFonts w:ascii="Times New Roman" w:hAnsi="Times New Roman" w:cs="Times New Roman"/>
+          <w:sz w:val="24"/>
+          <w:szCs w:val="24"/>
+        </w:rPr>
+        <w:t>you</w:t>
+      </w:r>
+      <w:proofErr w:type="spellEnd"/>
+      <w:r>
+        <w:rPr>
+          <w:rFonts w:ascii="Times New Roman" w:hAnsi="Times New Roman" w:cs="Times New Roman"/>
+          <w:sz w:val="24"/>
+          <w:szCs w:val="24"/>
+        </w:rPr>
+        <w:t xml:space="preserve"> </w:t>
+      </w:r>
+      <w:proofErr w:type="spellStart"/>
+      <w:r>
+        <w:rPr>
+          <w:rFonts w:ascii="Times New Roman" w:hAnsi="Times New Roman" w:cs="Times New Roman"/>
+          <w:sz w:val="24"/>
+          <w:szCs w:val="24"/>
+        </w:rPr>
+        <w:t>write</w:t>
+      </w:r>
+      <w:proofErr w:type="spellEnd"/>
+      <w:r>
+        <w:rPr>
+          <w:rFonts w:ascii="Times New Roman" w:hAnsi="Times New Roman" w:cs="Times New Roman"/>
+          <w:sz w:val="24"/>
+          <w:szCs w:val="24"/>
+        </w:rPr>
+        <w:t xml:space="preserve"> as much as </w:t>
+      </w:r>
+      <w:proofErr w:type="spellStart"/>
+      <w:r>
+        <w:rPr>
+          <w:rFonts w:ascii="Times New Roman" w:hAnsi="Times New Roman" w:cs="Times New Roman"/>
+          <w:sz w:val="24"/>
+          <w:szCs w:val="24"/>
+        </w:rPr>
+        <w:t>you</w:t>
+      </w:r>
+      <w:proofErr w:type="spellEnd"/>
+      <w:r>
+        <w:rPr>
+          <w:rFonts w:ascii="Times New Roman" w:hAnsi="Times New Roman" w:cs="Times New Roman"/>
+          <w:sz w:val="24"/>
+          <w:szCs w:val="24"/>
+        </w:rPr>
+        <w:t xml:space="preserve"> </w:t>
+      </w:r>
+      <w:proofErr w:type="spellStart"/>
+      <w:r>
+        <w:rPr>
+          <w:rFonts w:ascii="Times New Roman" w:hAnsi="Times New Roman" w:cs="Times New Roman"/>
+          <w:sz w:val="24"/>
+          <w:szCs w:val="24"/>
+        </w:rPr>
+        <w:t>can</w:t>
+      </w:r>
+      <w:proofErr w:type="spellEnd"/>
+      <w:r>
+        <w:rPr>
+          <w:rFonts w:ascii="Times New Roman" w:hAnsi="Times New Roman" w:cs="Times New Roman"/>
+          <w:sz w:val="24"/>
+          <w:szCs w:val="24"/>
+        </w:rPr>
+        <w:t xml:space="preserve"> in </w:t>
+      </w:r>
+      <w:proofErr w:type="spellStart"/>
+      <w:r>
+        <w:rPr>
+          <w:rFonts w:ascii="Times New Roman" w:hAnsi="Times New Roman" w:cs="Times New Roman"/>
+          <w:sz w:val="24"/>
+          <w:szCs w:val="24"/>
+        </w:rPr>
+        <w:t>tightly</w:t>
+      </w:r>
+      <w:proofErr w:type="spellEnd"/>
+      <w:r>
+        <w:rPr>
+          <w:rFonts w:ascii="Times New Roman" w:hAnsi="Times New Roman" w:cs="Times New Roman"/>
+          <w:sz w:val="24"/>
+          <w:szCs w:val="24"/>
+        </w:rPr>
+        <w:t xml:space="preserve"> </w:t>
+      </w:r>
+      <w:proofErr w:type="spellStart"/>
+      <w:r>
+        <w:rPr>
+          <w:rFonts w:ascii="Times New Roman" w:hAnsi="Times New Roman" w:cs="Times New Roman"/>
+          <w:sz w:val="24"/>
+          <w:szCs w:val="24"/>
+        </w:rPr>
+        <w:t>packed</w:t>
+      </w:r>
+      <w:proofErr w:type="spellEnd"/>
+      <w:r>
+        <w:rPr>
+          <w:rFonts w:ascii="Times New Roman" w:hAnsi="Times New Roman" w:cs="Times New Roman"/>
+          <w:sz w:val="24"/>
+          <w:szCs w:val="24"/>
+        </w:rPr>
+        <w:t xml:space="preserve"> </w:t>
+      </w:r>
+      <w:proofErr w:type="spellStart"/>
+      <w:r>
+        <w:rPr>
+          <w:rFonts w:ascii="Times New Roman" w:hAnsi="Times New Roman" w:cs="Times New Roman"/>
+          <w:sz w:val="24"/>
+          <w:szCs w:val="24"/>
+        </w:rPr>
+        <w:t>consecutive</w:t>
+      </w:r>
+      <w:proofErr w:type="spellEnd"/>
+      <w:r>
+        <w:rPr>
+          <w:rFonts w:ascii="Times New Roman" w:hAnsi="Times New Roman" w:cs="Times New Roman"/>
+          <w:sz w:val="24"/>
+          <w:szCs w:val="24"/>
+        </w:rPr>
+        <w:t xml:space="preserve"> </w:t>
+      </w:r>
+      <w:proofErr w:type="spellStart"/>
+      <w:r>
+        <w:rPr>
+          <w:rFonts w:ascii="Times New Roman" w:hAnsi="Times New Roman" w:cs="Times New Roman"/>
+          <w:sz w:val="24"/>
+          <w:szCs w:val="24"/>
+        </w:rPr>
+        <w:t>memory</w:t>
+      </w:r>
+      <w:proofErr w:type="spellEnd"/>
+      <w:r>
+        <w:rPr>
+          <w:rFonts w:ascii="Times New Roman" w:hAnsi="Times New Roman" w:cs="Times New Roman"/>
+          <w:sz w:val="24"/>
+          <w:szCs w:val="24"/>
+        </w:rPr>
+        <w:t xml:space="preserve"> to </w:t>
+      </w:r>
+      <w:proofErr w:type="spellStart"/>
+      <w:r>
+        <w:rPr>
+          <w:rFonts w:ascii="Times New Roman" w:hAnsi="Times New Roman" w:cs="Times New Roman"/>
+          <w:sz w:val="24"/>
+          <w:szCs w:val="24"/>
+        </w:rPr>
+        <w:t>offer</w:t>
+      </w:r>
+      <w:proofErr w:type="spellEnd"/>
+      <w:r>
+        <w:rPr>
+          <w:rFonts w:ascii="Times New Roman" w:hAnsi="Times New Roman" w:cs="Times New Roman"/>
+          <w:sz w:val="24"/>
+          <w:szCs w:val="24"/>
+        </w:rPr>
+        <w:t xml:space="preserve"> </w:t>
+      </w:r>
+      <w:proofErr w:type="spellStart"/>
+      <w:r>
+        <w:rPr>
+          <w:rFonts w:ascii="Times New Roman" w:hAnsi="Times New Roman" w:cs="Times New Roman"/>
+          <w:sz w:val="24"/>
+          <w:szCs w:val="24"/>
+        </w:rPr>
+        <w:t>opportunity</w:t>
+      </w:r>
+      <w:proofErr w:type="spellEnd"/>
+      <w:r>
+        <w:rPr>
+          <w:rFonts w:ascii="Times New Roman" w:hAnsi="Times New Roman" w:cs="Times New Roman"/>
+          <w:sz w:val="24"/>
+          <w:szCs w:val="24"/>
+        </w:rPr>
+        <w:t xml:space="preserve"> </w:t>
+      </w:r>
+      <w:proofErr w:type="spellStart"/>
+      <w:r>
+        <w:rPr>
+          <w:rFonts w:ascii="Times New Roman" w:hAnsi="Times New Roman" w:cs="Times New Roman"/>
+          <w:sz w:val="24"/>
+          <w:szCs w:val="24"/>
+        </w:rPr>
+        <w:t>for</w:t>
+      </w:r>
+      <w:proofErr w:type="spellEnd"/>
+      <w:r>
+        <w:rPr>
+          <w:rFonts w:ascii="Times New Roman" w:hAnsi="Times New Roman" w:cs="Times New Roman"/>
+          <w:sz w:val="24"/>
+          <w:szCs w:val="24"/>
+        </w:rPr>
+        <w:t xml:space="preserve"> </w:t>
+      </w:r>
+      <w:proofErr w:type="spellStart"/>
+      <w:r>
+        <w:rPr>
+          <w:rFonts w:ascii="Times New Roman" w:hAnsi="Times New Roman" w:cs="Times New Roman"/>
+          <w:sz w:val="24"/>
+          <w:szCs w:val="24"/>
+        </w:rPr>
+        <w:t>write</w:t>
+      </w:r>
+      <w:proofErr w:type="spellEnd"/>
+      <w:r>
+        <w:rPr>
+          <w:rFonts w:ascii="Times New Roman" w:hAnsi="Times New Roman" w:cs="Times New Roman"/>
+          <w:sz w:val="24"/>
+          <w:szCs w:val="24"/>
+        </w:rPr>
+        <w:t xml:space="preserve"> </w:t>
+      </w:r>
+      <w:proofErr w:type="spellStart"/>
+      <w:r>
+        <w:rPr>
+          <w:rFonts w:ascii="Times New Roman" w:hAnsi="Times New Roman" w:cs="Times New Roman"/>
+          <w:sz w:val="24"/>
+          <w:szCs w:val="24"/>
+        </w:rPr>
+        <w:t>combining</w:t>
+      </w:r>
+      <w:proofErr w:type="spellEnd"/>
+      <w:r>
+        <w:rPr>
+          <w:rFonts w:ascii="Times New Roman" w:hAnsi="Times New Roman" w:cs="Times New Roman"/>
+          <w:sz w:val="24"/>
+          <w:szCs w:val="24"/>
+        </w:rPr>
         <w:t>.</w:t>
-      </w:r>
-      <w:r>
-        <w:rPr>
-          <w:rFonts w:ascii="Times New Roman" w:hAnsi="Times New Roman" w:cs="Times New Roman"/>
-          <w:sz w:val="24"/>
-          <w:szCs w:val="24"/>
-        </w:rPr>
-        <w:t xml:space="preserve"> </w:t>
-      </w:r>
-      <w:proofErr w:type="spellStart"/>
-      <w:r>
-        <w:rPr>
-          <w:rFonts w:ascii="Times New Roman" w:hAnsi="Times New Roman" w:cs="Times New Roman"/>
-          <w:sz w:val="24"/>
-          <w:szCs w:val="24"/>
-        </w:rPr>
-        <w:t>For</w:t>
-      </w:r>
-      <w:proofErr w:type="spellEnd"/>
-      <w:r>
-        <w:rPr>
-          <w:rFonts w:ascii="Times New Roman" w:hAnsi="Times New Roman" w:cs="Times New Roman"/>
-          <w:sz w:val="24"/>
-          <w:szCs w:val="24"/>
-        </w:rPr>
-        <w:t xml:space="preserve"> </w:t>
-      </w:r>
-      <w:proofErr w:type="spellStart"/>
-      <w:r>
-        <w:rPr>
-          <w:rFonts w:ascii="Times New Roman" w:hAnsi="Times New Roman" w:cs="Times New Roman"/>
-          <w:sz w:val="24"/>
-          <w:szCs w:val="24"/>
-        </w:rPr>
-        <w:t>example</w:t>
-      </w:r>
-      <w:proofErr w:type="spellEnd"/>
-      <w:r>
-        <w:rPr>
-          <w:rFonts w:ascii="Times New Roman" w:hAnsi="Times New Roman" w:cs="Times New Roman"/>
-          <w:sz w:val="24"/>
-          <w:szCs w:val="24"/>
-        </w:rPr>
-        <w:t xml:space="preserve">, in </w:t>
-      </w:r>
-      <w:proofErr w:type="spellStart"/>
-      <w:r>
-        <w:rPr>
-          <w:rFonts w:ascii="Times New Roman" w:hAnsi="Times New Roman" w:cs="Times New Roman"/>
-          <w:sz w:val="24"/>
-          <w:szCs w:val="24"/>
-        </w:rPr>
-        <w:t>the</w:t>
-      </w:r>
-      <w:proofErr w:type="spellEnd"/>
-      <w:r>
-        <w:rPr>
-          <w:rFonts w:ascii="Times New Roman" w:hAnsi="Times New Roman" w:cs="Times New Roman"/>
-          <w:sz w:val="24"/>
-          <w:szCs w:val="24"/>
-        </w:rPr>
-        <w:t xml:space="preserve"> /</w:t>
-      </w:r>
-      <w:proofErr w:type="spellStart"/>
-      <w:r>
-        <w:rPr>
-          <w:rFonts w:ascii="Times New Roman" w:hAnsi="Times New Roman" w:cs="Times New Roman"/>
-          <w:sz w:val="24"/>
-          <w:szCs w:val="24"/>
-        </w:rPr>
-        <w:t>emphGCAP</w:t>
-      </w:r>
-      <w:proofErr w:type="spellEnd"/>
-      <w:r>
-        <w:rPr>
-          <w:rFonts w:ascii="Times New Roman" w:hAnsi="Times New Roman" w:cs="Times New Roman"/>
-          <w:sz w:val="24"/>
-          <w:szCs w:val="24"/>
-        </w:rPr>
-        <w:t xml:space="preserve"> 2009 - </w:t>
-      </w:r>
-      <w:proofErr w:type="spellStart"/>
-      <w:r>
-        <w:rPr>
-          <w:rFonts w:ascii="Times New Roman" w:hAnsi="Times New Roman" w:cs="Times New Roman"/>
-          <w:sz w:val="24"/>
-          <w:szCs w:val="24"/>
-        </w:rPr>
-        <w:t>Pitfalls</w:t>
-      </w:r>
-      <w:proofErr w:type="spellEnd"/>
-      <w:r>
-        <w:rPr>
-          <w:rFonts w:ascii="Times New Roman" w:hAnsi="Times New Roman" w:cs="Times New Roman"/>
-          <w:sz w:val="24"/>
-          <w:szCs w:val="24"/>
-        </w:rPr>
-        <w:t xml:space="preserve"> </w:t>
-      </w:r>
-      <w:proofErr w:type="spellStart"/>
-      <w:r>
-        <w:rPr>
-          <w:rFonts w:ascii="Times New Roman" w:hAnsi="Times New Roman" w:cs="Times New Roman"/>
-          <w:sz w:val="24"/>
-          <w:szCs w:val="24"/>
-        </w:rPr>
-        <w:t>of</w:t>
-      </w:r>
-      <w:proofErr w:type="spellEnd"/>
-      <w:r>
-        <w:rPr>
-          <w:rFonts w:ascii="Times New Roman" w:hAnsi="Times New Roman" w:cs="Times New Roman"/>
-          <w:sz w:val="24"/>
-          <w:szCs w:val="24"/>
-        </w:rPr>
-        <w:t xml:space="preserve"> </w:t>
-      </w:r>
-      <w:proofErr w:type="spellStart"/>
-      <w:r>
-        <w:rPr>
-          <w:rFonts w:ascii="Times New Roman" w:hAnsi="Times New Roman" w:cs="Times New Roman"/>
-          <w:sz w:val="24"/>
-          <w:szCs w:val="24"/>
-        </w:rPr>
-        <w:t>Object</w:t>
-      </w:r>
-      <w:proofErr w:type="spellEnd"/>
-      <w:r>
-        <w:rPr>
-          <w:rFonts w:ascii="Times New Roman" w:hAnsi="Times New Roman" w:cs="Times New Roman"/>
-          <w:sz w:val="24"/>
-          <w:szCs w:val="24"/>
-        </w:rPr>
-        <w:t xml:space="preserve"> </w:t>
-      </w:r>
-      <w:proofErr w:type="spellStart"/>
-      <w:r>
-        <w:rPr>
-          <w:rFonts w:ascii="Times New Roman" w:hAnsi="Times New Roman" w:cs="Times New Roman"/>
-          <w:sz w:val="24"/>
-          <w:szCs w:val="24"/>
-        </w:rPr>
-        <w:t>Oriented</w:t>
-      </w:r>
-      <w:proofErr w:type="spellEnd"/>
-      <w:r>
-        <w:rPr>
-          <w:rFonts w:ascii="Times New Roman" w:hAnsi="Times New Roman" w:cs="Times New Roman"/>
-          <w:sz w:val="24"/>
-          <w:szCs w:val="24"/>
-        </w:rPr>
-        <w:t xml:space="preserve"> </w:t>
-      </w:r>
-      <w:proofErr w:type="spellStart"/>
-      <w:r>
-        <w:rPr>
-          <w:rFonts w:ascii="Times New Roman" w:hAnsi="Times New Roman" w:cs="Times New Roman"/>
-          <w:sz w:val="24"/>
-          <w:szCs w:val="24"/>
-        </w:rPr>
-        <w:t>Programming</w:t>
-      </w:r>
-      <w:proofErr w:type="spellEnd"/>
-      <w:r>
-        <w:rPr>
-          <w:rFonts w:ascii="Times New Roman" w:hAnsi="Times New Roman" w:cs="Times New Roman"/>
-          <w:sz w:val="24"/>
-          <w:szCs w:val="24"/>
-        </w:rPr>
-        <w:t xml:space="preserve"> </w:t>
-      </w:r>
-      <w:proofErr w:type="spellStart"/>
-      <w:r>
-        <w:rPr>
-          <w:rFonts w:ascii="Times New Roman" w:hAnsi="Times New Roman" w:cs="Times New Roman"/>
-          <w:sz w:val="24"/>
-          <w:szCs w:val="24"/>
-        </w:rPr>
-        <w:t>presentation</w:t>
-      </w:r>
-      <w:proofErr w:type="spellEnd"/>
-      <w:r>
-        <w:rPr>
-          <w:rFonts w:ascii="Times New Roman" w:hAnsi="Times New Roman" w:cs="Times New Roman"/>
-          <w:sz w:val="24"/>
-          <w:szCs w:val="24"/>
-        </w:rPr>
-        <w:t xml:space="preserve"> by Tony Albrecht in </w:t>
-      </w:r>
-      <w:proofErr w:type="spellStart"/>
-      <w:r>
-        <w:rPr>
-          <w:rFonts w:ascii="Times New Roman" w:hAnsi="Times New Roman" w:cs="Times New Roman"/>
-          <w:sz w:val="24"/>
-          <w:szCs w:val="24"/>
-        </w:rPr>
-        <w:t>the</w:t>
-      </w:r>
-      <w:proofErr w:type="spellEnd"/>
-      <w:r>
-        <w:rPr>
-          <w:rFonts w:ascii="Times New Roman" w:hAnsi="Times New Roman" w:cs="Times New Roman"/>
-          <w:sz w:val="24"/>
-          <w:szCs w:val="24"/>
-        </w:rPr>
-        <w:t xml:space="preserve"> early </w:t>
-      </w:r>
-      <w:proofErr w:type="spellStart"/>
-      <w:r>
-        <w:rPr>
-          <w:rFonts w:ascii="Times New Roman" w:hAnsi="Times New Roman" w:cs="Times New Roman"/>
-          <w:sz w:val="24"/>
-          <w:szCs w:val="24"/>
-        </w:rPr>
-        <w:t>slides</w:t>
-      </w:r>
-      <w:proofErr w:type="spellEnd"/>
-      <w:r>
-        <w:rPr>
-          <w:rFonts w:ascii="Times New Roman" w:hAnsi="Times New Roman" w:cs="Times New Roman"/>
-          <w:sz w:val="24"/>
-          <w:szCs w:val="24"/>
-        </w:rPr>
-        <w:t xml:space="preserve"> he </w:t>
-      </w:r>
-      <w:proofErr w:type="spellStart"/>
-      <w:r>
-        <w:rPr>
-          <w:rFonts w:ascii="Times New Roman" w:hAnsi="Times New Roman" w:cs="Times New Roman"/>
-          <w:sz w:val="24"/>
-          <w:szCs w:val="24"/>
-        </w:rPr>
-        <w:t>declares</w:t>
-      </w:r>
-      <w:proofErr w:type="spellEnd"/>
-      <w:r>
-        <w:rPr>
-          <w:rFonts w:ascii="Times New Roman" w:hAnsi="Times New Roman" w:cs="Times New Roman"/>
-          <w:sz w:val="24"/>
-          <w:szCs w:val="24"/>
-        </w:rPr>
-        <w:t xml:space="preserve"> </w:t>
-      </w:r>
-      <w:proofErr w:type="spellStart"/>
-      <w:r>
-        <w:rPr>
-          <w:rFonts w:ascii="Times New Roman" w:hAnsi="Times New Roman" w:cs="Times New Roman"/>
-          <w:sz w:val="24"/>
-          <w:szCs w:val="24"/>
-        </w:rPr>
-        <w:t>that</w:t>
-      </w:r>
-      <w:proofErr w:type="spellEnd"/>
-      <w:r>
-        <w:rPr>
-          <w:rFonts w:ascii="Times New Roman" w:hAnsi="Times New Roman" w:cs="Times New Roman"/>
-          <w:sz w:val="24"/>
-          <w:szCs w:val="24"/>
-        </w:rPr>
-        <w:t xml:space="preserve"> </w:t>
-      </w:r>
-      <w:proofErr w:type="spellStart"/>
-      <w:r>
-        <w:rPr>
-          <w:rFonts w:ascii="Times New Roman" w:hAnsi="Times New Roman" w:cs="Times New Roman"/>
-          <w:sz w:val="24"/>
-          <w:szCs w:val="24"/>
-        </w:rPr>
-        <w:t>checking</w:t>
-      </w:r>
-      <w:proofErr w:type="spellEnd"/>
-      <w:r>
-        <w:rPr>
-          <w:rFonts w:ascii="Times New Roman" w:hAnsi="Times New Roman" w:cs="Times New Roman"/>
-          <w:sz w:val="24"/>
-          <w:szCs w:val="24"/>
-        </w:rPr>
-        <w:t xml:space="preserve"> a </w:t>
-      </w:r>
-      <w:proofErr w:type="spellStart"/>
-      <w:r>
-        <w:rPr>
-          <w:rFonts w:ascii="Times New Roman" w:hAnsi="Times New Roman" w:cs="Times New Roman"/>
-          <w:sz w:val="24"/>
-          <w:szCs w:val="24"/>
-        </w:rPr>
-        <w:t>dirty</w:t>
-      </w:r>
-      <w:proofErr w:type="spellEnd"/>
-      <w:r>
-        <w:rPr>
-          <w:rFonts w:ascii="Times New Roman" w:hAnsi="Times New Roman" w:cs="Times New Roman"/>
-          <w:sz w:val="24"/>
-          <w:szCs w:val="24"/>
-        </w:rPr>
-        <w:t xml:space="preserve"> flag </w:t>
-      </w:r>
-      <w:proofErr w:type="spellStart"/>
-      <w:r>
-        <w:rPr>
-          <w:rFonts w:ascii="Times New Roman" w:hAnsi="Times New Roman" w:cs="Times New Roman"/>
-          <w:sz w:val="24"/>
-          <w:szCs w:val="24"/>
-        </w:rPr>
-        <w:t>is</w:t>
-      </w:r>
-      <w:proofErr w:type="spellEnd"/>
-      <w:r>
-        <w:rPr>
-          <w:rFonts w:ascii="Times New Roman" w:hAnsi="Times New Roman" w:cs="Times New Roman"/>
-          <w:sz w:val="24"/>
-          <w:szCs w:val="24"/>
-        </w:rPr>
-        <w:t xml:space="preserve"> </w:t>
-      </w:r>
-      <w:proofErr w:type="spellStart"/>
-      <w:r>
-        <w:rPr>
-          <w:rFonts w:ascii="Times New Roman" w:hAnsi="Times New Roman" w:cs="Times New Roman"/>
-          <w:sz w:val="24"/>
-          <w:szCs w:val="24"/>
-        </w:rPr>
-        <w:t>less</w:t>
-      </w:r>
-      <w:proofErr w:type="spellEnd"/>
-      <w:r>
-        <w:rPr>
-          <w:rFonts w:ascii="Times New Roman" w:hAnsi="Times New Roman" w:cs="Times New Roman"/>
-          <w:sz w:val="24"/>
-          <w:szCs w:val="24"/>
-        </w:rPr>
-        <w:t xml:space="preserve"> </w:t>
-      </w:r>
-      <w:proofErr w:type="spellStart"/>
-      <w:r>
-        <w:rPr>
-          <w:rFonts w:ascii="Times New Roman" w:hAnsi="Times New Roman" w:cs="Times New Roman"/>
-          <w:sz w:val="24"/>
-          <w:szCs w:val="24"/>
-        </w:rPr>
-        <w:t>useful</w:t>
-      </w:r>
-      <w:proofErr w:type="spellEnd"/>
-      <w:r>
-        <w:rPr>
-          <w:rFonts w:ascii="Times New Roman" w:hAnsi="Times New Roman" w:cs="Times New Roman"/>
-          <w:sz w:val="24"/>
-          <w:szCs w:val="24"/>
-        </w:rPr>
-        <w:t xml:space="preserve"> </w:t>
-      </w:r>
-      <w:proofErr w:type="spellStart"/>
-      <w:r>
-        <w:rPr>
-          <w:rFonts w:ascii="Times New Roman" w:hAnsi="Times New Roman" w:cs="Times New Roman"/>
-          <w:sz w:val="24"/>
-          <w:szCs w:val="24"/>
-        </w:rPr>
-        <w:t>than</w:t>
-      </w:r>
-      <w:proofErr w:type="spellEnd"/>
-      <w:r>
-        <w:rPr>
-          <w:rFonts w:ascii="Times New Roman" w:hAnsi="Times New Roman" w:cs="Times New Roman"/>
-          <w:sz w:val="24"/>
-          <w:szCs w:val="24"/>
-        </w:rPr>
-        <w:t xml:space="preserve"> not </w:t>
-      </w:r>
-      <w:proofErr w:type="spellStart"/>
-      <w:r>
-        <w:rPr>
-          <w:rFonts w:ascii="Times New Roman" w:hAnsi="Times New Roman" w:cs="Times New Roman"/>
-          <w:sz w:val="24"/>
-          <w:szCs w:val="24"/>
-        </w:rPr>
-        <w:t>checking</w:t>
-      </w:r>
-      <w:proofErr w:type="spellEnd"/>
-      <w:r>
-        <w:rPr>
-          <w:rFonts w:ascii="Times New Roman" w:hAnsi="Times New Roman" w:cs="Times New Roman"/>
-          <w:sz w:val="24"/>
-          <w:szCs w:val="24"/>
-        </w:rPr>
-        <w:t xml:space="preserve"> </w:t>
-      </w:r>
-      <w:proofErr w:type="spellStart"/>
-      <w:r>
-        <w:rPr>
-          <w:rFonts w:ascii="Times New Roman" w:hAnsi="Times New Roman" w:cs="Times New Roman"/>
-          <w:sz w:val="24"/>
-          <w:szCs w:val="24"/>
-        </w:rPr>
-        <w:t>it</w:t>
-      </w:r>
-      <w:proofErr w:type="spellEnd"/>
-      <w:r>
-        <w:rPr>
-          <w:rFonts w:ascii="Times New Roman" w:hAnsi="Times New Roman" w:cs="Times New Roman"/>
-          <w:sz w:val="24"/>
-          <w:szCs w:val="24"/>
-        </w:rPr>
-        <w:t xml:space="preserve"> as </w:t>
-      </w:r>
-      <w:proofErr w:type="spellStart"/>
-      <w:r>
-        <w:rPr>
-          <w:rFonts w:ascii="Times New Roman" w:hAnsi="Times New Roman" w:cs="Times New Roman"/>
-          <w:sz w:val="24"/>
-          <w:szCs w:val="24"/>
-        </w:rPr>
-        <w:t>if</w:t>
-      </w:r>
-      <w:proofErr w:type="spellEnd"/>
-      <w:r>
-        <w:rPr>
-          <w:rFonts w:ascii="Times New Roman" w:hAnsi="Times New Roman" w:cs="Times New Roman"/>
-          <w:sz w:val="24"/>
-          <w:szCs w:val="24"/>
-        </w:rPr>
-        <w:t xml:space="preserve"> </w:t>
-      </w:r>
-      <w:proofErr w:type="spellStart"/>
-      <w:r>
-        <w:rPr>
-          <w:rFonts w:ascii="Times New Roman" w:hAnsi="Times New Roman" w:cs="Times New Roman"/>
-          <w:sz w:val="24"/>
-          <w:szCs w:val="24"/>
-        </w:rPr>
-        <w:t>it</w:t>
-      </w:r>
-      <w:proofErr w:type="spellEnd"/>
-      <w:r>
-        <w:rPr>
-          <w:rFonts w:ascii="Times New Roman" w:hAnsi="Times New Roman" w:cs="Times New Roman"/>
-          <w:sz w:val="24"/>
-          <w:szCs w:val="24"/>
-        </w:rPr>
-        <w:t xml:space="preserve"> </w:t>
-      </w:r>
-      <w:proofErr w:type="spellStart"/>
-      <w:r>
-        <w:rPr>
-          <w:rFonts w:ascii="Times New Roman" w:hAnsi="Times New Roman" w:cs="Times New Roman"/>
-          <w:sz w:val="24"/>
-          <w:szCs w:val="24"/>
-        </w:rPr>
-        <w:t>does</w:t>
-      </w:r>
-      <w:proofErr w:type="spellEnd"/>
-      <w:r>
-        <w:rPr>
-          <w:rFonts w:ascii="Times New Roman" w:hAnsi="Times New Roman" w:cs="Times New Roman"/>
-          <w:sz w:val="24"/>
-          <w:szCs w:val="24"/>
-        </w:rPr>
-        <w:t xml:space="preserve"> </w:t>
-      </w:r>
-      <w:proofErr w:type="spellStart"/>
-      <w:r>
-        <w:rPr>
-          <w:rFonts w:ascii="Times New Roman" w:hAnsi="Times New Roman" w:cs="Times New Roman"/>
-          <w:sz w:val="24"/>
-          <w:szCs w:val="24"/>
-        </w:rPr>
-        <w:t>fail</w:t>
-      </w:r>
-      <w:proofErr w:type="spellEnd"/>
-      <w:r>
-        <w:rPr>
-          <w:rFonts w:ascii="Times New Roman" w:hAnsi="Times New Roman" w:cs="Times New Roman"/>
-          <w:sz w:val="24"/>
-          <w:szCs w:val="24"/>
-        </w:rPr>
-        <w:t xml:space="preserve"> (</w:t>
-      </w:r>
-      <w:proofErr w:type="spellStart"/>
-      <w:r>
-        <w:rPr>
-          <w:rFonts w:ascii="Times New Roman" w:hAnsi="Times New Roman" w:cs="Times New Roman"/>
-          <w:sz w:val="24"/>
-          <w:szCs w:val="24"/>
-        </w:rPr>
-        <w:t>the</w:t>
-      </w:r>
-      <w:proofErr w:type="spellEnd"/>
-      <w:r>
-        <w:rPr>
-          <w:rFonts w:ascii="Times New Roman" w:hAnsi="Times New Roman" w:cs="Times New Roman"/>
-          <w:sz w:val="24"/>
-          <w:szCs w:val="24"/>
-        </w:rPr>
-        <w:t xml:space="preserve"> case </w:t>
-      </w:r>
-      <w:proofErr w:type="spellStart"/>
-      <w:r>
-        <w:rPr>
-          <w:rFonts w:ascii="Times New Roman" w:hAnsi="Times New Roman" w:cs="Times New Roman"/>
-          <w:sz w:val="24"/>
-          <w:szCs w:val="24"/>
-        </w:rPr>
-        <w:t>where</w:t>
-      </w:r>
-      <w:proofErr w:type="spellEnd"/>
-      <w:r>
-        <w:rPr>
-          <w:rFonts w:ascii="Times New Roman" w:hAnsi="Times New Roman" w:cs="Times New Roman"/>
-          <w:sz w:val="24"/>
-          <w:szCs w:val="24"/>
-        </w:rPr>
-        <w:t xml:space="preserve"> </w:t>
-      </w:r>
-      <w:proofErr w:type="spellStart"/>
-      <w:r>
-        <w:rPr>
-          <w:rFonts w:ascii="Times New Roman" w:hAnsi="Times New Roman" w:cs="Times New Roman"/>
-          <w:sz w:val="24"/>
-          <w:szCs w:val="24"/>
-        </w:rPr>
-        <w:t>the</w:t>
-      </w:r>
-      <w:proofErr w:type="spellEnd"/>
-      <w:r>
-        <w:rPr>
-          <w:rFonts w:ascii="Times New Roman" w:hAnsi="Times New Roman" w:cs="Times New Roman"/>
-          <w:sz w:val="24"/>
-          <w:szCs w:val="24"/>
-        </w:rPr>
-        <w:t xml:space="preserve"> </w:t>
-      </w:r>
-      <w:proofErr w:type="spellStart"/>
-      <w:r>
-        <w:rPr>
-          <w:rFonts w:ascii="Times New Roman" w:hAnsi="Times New Roman" w:cs="Times New Roman"/>
-          <w:sz w:val="24"/>
-          <w:szCs w:val="24"/>
-        </w:rPr>
-        <w:t>object</w:t>
-      </w:r>
-      <w:proofErr w:type="spellEnd"/>
-      <w:r>
-        <w:rPr>
-          <w:rFonts w:ascii="Times New Roman" w:hAnsi="Times New Roman" w:cs="Times New Roman"/>
-          <w:sz w:val="24"/>
-          <w:szCs w:val="24"/>
-        </w:rPr>
-        <w:t xml:space="preserve"> </w:t>
-      </w:r>
-      <w:proofErr w:type="spellStart"/>
-      <w:r>
-        <w:rPr>
-          <w:rFonts w:ascii="Times New Roman" w:hAnsi="Times New Roman" w:cs="Times New Roman"/>
-          <w:sz w:val="24"/>
-          <w:szCs w:val="24"/>
-        </w:rPr>
-        <w:t>is</w:t>
-      </w:r>
-      <w:proofErr w:type="spellEnd"/>
-      <w:r>
-        <w:rPr>
-          <w:rFonts w:ascii="Times New Roman" w:hAnsi="Times New Roman" w:cs="Times New Roman"/>
-          <w:sz w:val="24"/>
-          <w:szCs w:val="24"/>
-        </w:rPr>
-        <w:t xml:space="preserve"> not </w:t>
-      </w:r>
-      <w:proofErr w:type="spellStart"/>
-      <w:r>
-        <w:rPr>
-          <w:rFonts w:ascii="Times New Roman" w:hAnsi="Times New Roman" w:cs="Times New Roman"/>
-          <w:sz w:val="24"/>
-          <w:szCs w:val="24"/>
-        </w:rPr>
-        <w:t>dirty</w:t>
-      </w:r>
-      <w:proofErr w:type="spellEnd"/>
-      <w:r>
-        <w:rPr>
-          <w:rFonts w:ascii="Times New Roman" w:hAnsi="Times New Roman" w:cs="Times New Roman"/>
-          <w:sz w:val="24"/>
-          <w:szCs w:val="24"/>
-        </w:rPr>
-        <w:t xml:space="preserve">) </w:t>
-      </w:r>
-      <w:proofErr w:type="spellStart"/>
-      <w:r>
-        <w:rPr>
-          <w:rFonts w:ascii="Times New Roman" w:hAnsi="Times New Roman" w:cs="Times New Roman"/>
-          <w:sz w:val="24"/>
-          <w:szCs w:val="24"/>
-        </w:rPr>
-        <w:t>the</w:t>
-      </w:r>
-      <w:proofErr w:type="spellEnd"/>
-      <w:r>
-        <w:rPr>
-          <w:rFonts w:ascii="Times New Roman" w:hAnsi="Times New Roman" w:cs="Times New Roman"/>
-          <w:sz w:val="24"/>
-          <w:szCs w:val="24"/>
-        </w:rPr>
-        <w:t xml:space="preserve"> </w:t>
-      </w:r>
-      <w:proofErr w:type="spellStart"/>
-      <w:r>
-        <w:rPr>
-          <w:rFonts w:ascii="Times New Roman" w:hAnsi="Times New Roman" w:cs="Times New Roman"/>
-          <w:sz w:val="24"/>
-          <w:szCs w:val="24"/>
-        </w:rPr>
-        <w:t>calculation</w:t>
-      </w:r>
-      <w:proofErr w:type="spellEnd"/>
-      <w:r>
-        <w:rPr>
-          <w:rFonts w:ascii="Times New Roman" w:hAnsi="Times New Roman" w:cs="Times New Roman"/>
-          <w:sz w:val="24"/>
-          <w:szCs w:val="24"/>
-        </w:rPr>
-        <w:t xml:space="preserve"> </w:t>
-      </w:r>
-      <w:proofErr w:type="spellStart"/>
-      <w:r>
-        <w:rPr>
-          <w:rFonts w:ascii="Times New Roman" w:hAnsi="Times New Roman" w:cs="Times New Roman"/>
-          <w:sz w:val="24"/>
-          <w:szCs w:val="24"/>
-        </w:rPr>
-        <w:t>that</w:t>
-      </w:r>
-      <w:proofErr w:type="spellEnd"/>
-      <w:r>
-        <w:rPr>
-          <w:rFonts w:ascii="Times New Roman" w:hAnsi="Times New Roman" w:cs="Times New Roman"/>
-          <w:sz w:val="24"/>
-          <w:szCs w:val="24"/>
-        </w:rPr>
-        <w:t xml:space="preserve"> </w:t>
-      </w:r>
-      <w:proofErr w:type="spellStart"/>
-      <w:r>
-        <w:rPr>
-          <w:rFonts w:ascii="Times New Roman" w:hAnsi="Times New Roman" w:cs="Times New Roman"/>
-          <w:sz w:val="24"/>
-          <w:szCs w:val="24"/>
-        </w:rPr>
-        <w:t>would</w:t>
-      </w:r>
-      <w:proofErr w:type="spellEnd"/>
-      <w:r>
-        <w:rPr>
-          <w:rFonts w:ascii="Times New Roman" w:hAnsi="Times New Roman" w:cs="Times New Roman"/>
-          <w:sz w:val="24"/>
-          <w:szCs w:val="24"/>
-        </w:rPr>
-        <w:t xml:space="preserve"> </w:t>
-      </w:r>
-      <w:proofErr w:type="spellStart"/>
-      <w:r>
-        <w:rPr>
-          <w:rFonts w:ascii="Times New Roman" w:hAnsi="Times New Roman" w:cs="Times New Roman"/>
-          <w:sz w:val="24"/>
-          <w:szCs w:val="24"/>
-        </w:rPr>
-        <w:t>have</w:t>
-      </w:r>
-      <w:proofErr w:type="spellEnd"/>
-      <w:r>
-        <w:rPr>
-          <w:rFonts w:ascii="Times New Roman" w:hAnsi="Times New Roman" w:cs="Times New Roman"/>
-          <w:sz w:val="24"/>
-          <w:szCs w:val="24"/>
-        </w:rPr>
-        <w:t xml:space="preserve"> </w:t>
-      </w:r>
-      <w:proofErr w:type="spellStart"/>
-      <w:r>
-        <w:rPr>
-          <w:rFonts w:ascii="Times New Roman" w:hAnsi="Times New Roman" w:cs="Times New Roman"/>
-          <w:sz w:val="24"/>
-          <w:szCs w:val="24"/>
-        </w:rPr>
-        <w:t>taken</w:t>
-      </w:r>
-      <w:proofErr w:type="spellEnd"/>
-      <w:r>
-        <w:rPr>
-          <w:rFonts w:ascii="Times New Roman" w:hAnsi="Times New Roman" w:cs="Times New Roman"/>
-          <w:sz w:val="24"/>
-          <w:szCs w:val="24"/>
-        </w:rPr>
-        <w:t xml:space="preserve"> 12 </w:t>
-      </w:r>
-      <w:proofErr w:type="spellStart"/>
-      <w:r>
-        <w:rPr>
-          <w:rFonts w:ascii="Times New Roman" w:hAnsi="Times New Roman" w:cs="Times New Roman"/>
-          <w:sz w:val="24"/>
-          <w:szCs w:val="24"/>
-        </w:rPr>
-        <w:t>cycles</w:t>
-      </w:r>
-      <w:proofErr w:type="spellEnd"/>
-      <w:r>
-        <w:rPr>
-          <w:rFonts w:ascii="Times New Roman" w:hAnsi="Times New Roman" w:cs="Times New Roman"/>
-          <w:sz w:val="24"/>
-          <w:szCs w:val="24"/>
-        </w:rPr>
-        <w:t xml:space="preserve"> </w:t>
-      </w:r>
-      <w:proofErr w:type="spellStart"/>
-      <w:r>
-        <w:rPr>
-          <w:rFonts w:ascii="Times New Roman" w:hAnsi="Times New Roman" w:cs="Times New Roman"/>
-          <w:sz w:val="24"/>
-          <w:szCs w:val="24"/>
-        </w:rPr>
-        <w:t>is</w:t>
-      </w:r>
-      <w:proofErr w:type="spellEnd"/>
-      <w:r>
-        <w:rPr>
-          <w:rFonts w:ascii="Times New Roman" w:hAnsi="Times New Roman" w:cs="Times New Roman"/>
-          <w:sz w:val="24"/>
-          <w:szCs w:val="24"/>
-        </w:rPr>
-        <w:t xml:space="preserve"> </w:t>
-      </w:r>
-      <w:proofErr w:type="spellStart"/>
-      <w:r>
-        <w:rPr>
-          <w:rFonts w:ascii="Times New Roman" w:hAnsi="Times New Roman" w:cs="Times New Roman"/>
-          <w:sz w:val="24"/>
-          <w:szCs w:val="24"/>
-        </w:rPr>
-        <w:t>dwarfed</w:t>
-      </w:r>
-      <w:proofErr w:type="spellEnd"/>
-      <w:r>
-        <w:rPr>
-          <w:rFonts w:ascii="Times New Roman" w:hAnsi="Times New Roman" w:cs="Times New Roman"/>
-          <w:sz w:val="24"/>
-          <w:szCs w:val="24"/>
-        </w:rPr>
-        <w:t xml:space="preserve"> by </w:t>
-      </w:r>
-      <w:proofErr w:type="spellStart"/>
-      <w:r>
-        <w:rPr>
-          <w:rFonts w:ascii="Times New Roman" w:hAnsi="Times New Roman" w:cs="Times New Roman"/>
-          <w:sz w:val="24"/>
-          <w:szCs w:val="24"/>
-        </w:rPr>
-        <w:t>the</w:t>
-      </w:r>
-      <w:proofErr w:type="spellEnd"/>
-      <w:r>
-        <w:rPr>
-          <w:rFonts w:ascii="Times New Roman" w:hAnsi="Times New Roman" w:cs="Times New Roman"/>
-          <w:sz w:val="24"/>
-          <w:szCs w:val="24"/>
-        </w:rPr>
-        <w:t xml:space="preserve"> </w:t>
-      </w:r>
-      <w:proofErr w:type="spellStart"/>
-      <w:r>
-        <w:rPr>
-          <w:rFonts w:ascii="Times New Roman" w:hAnsi="Times New Roman" w:cs="Times New Roman"/>
-          <w:sz w:val="24"/>
-          <w:szCs w:val="24"/>
-        </w:rPr>
-        <w:t>cost</w:t>
-      </w:r>
-      <w:proofErr w:type="spellEnd"/>
-      <w:r>
-        <w:rPr>
-          <w:rFonts w:ascii="Times New Roman" w:hAnsi="Times New Roman" w:cs="Times New Roman"/>
-          <w:sz w:val="24"/>
-          <w:szCs w:val="24"/>
-        </w:rPr>
-        <w:t xml:space="preserve"> </w:t>
-      </w:r>
-      <w:proofErr w:type="spellStart"/>
-      <w:r>
-        <w:rPr>
-          <w:rFonts w:ascii="Times New Roman" w:hAnsi="Times New Roman" w:cs="Times New Roman"/>
-          <w:sz w:val="24"/>
-          <w:szCs w:val="24"/>
-        </w:rPr>
-        <w:t>of</w:t>
-      </w:r>
-      <w:proofErr w:type="spellEnd"/>
-      <w:r>
-        <w:rPr>
-          <w:rFonts w:ascii="Times New Roman" w:hAnsi="Times New Roman" w:cs="Times New Roman"/>
-          <w:sz w:val="24"/>
-          <w:szCs w:val="24"/>
-        </w:rPr>
-        <w:t xml:space="preserve"> a </w:t>
-      </w:r>
-      <w:proofErr w:type="spellStart"/>
-      <w:r>
-        <w:rPr>
-          <w:rFonts w:ascii="Times New Roman" w:hAnsi="Times New Roman" w:cs="Times New Roman"/>
-          <w:sz w:val="24"/>
-          <w:szCs w:val="24"/>
-        </w:rPr>
-        <w:t>branch</w:t>
-      </w:r>
-      <w:proofErr w:type="spellEnd"/>
-      <w:r>
-        <w:rPr>
-          <w:rFonts w:ascii="Times New Roman" w:hAnsi="Times New Roman" w:cs="Times New Roman"/>
-          <w:sz w:val="24"/>
-          <w:szCs w:val="24"/>
-        </w:rPr>
-        <w:t xml:space="preserve"> </w:t>
-      </w:r>
-      <w:proofErr w:type="spellStart"/>
-      <w:r>
-        <w:rPr>
-          <w:rFonts w:ascii="Times New Roman" w:hAnsi="Times New Roman" w:cs="Times New Roman"/>
-          <w:sz w:val="24"/>
-          <w:szCs w:val="24"/>
-        </w:rPr>
-        <w:t>misprediction</w:t>
-      </w:r>
-      <w:proofErr w:type="spellEnd"/>
-      <w:r>
-        <w:rPr>
-          <w:rFonts w:ascii="Times New Roman" w:hAnsi="Times New Roman" w:cs="Times New Roman"/>
-          <w:sz w:val="24"/>
-          <w:szCs w:val="24"/>
-        </w:rPr>
-        <w:t xml:space="preserve"> (23-24 </w:t>
-      </w:r>
-      <w:proofErr w:type="spellStart"/>
-      <w:r>
-        <w:rPr>
-          <w:rFonts w:ascii="Times New Roman" w:hAnsi="Times New Roman" w:cs="Times New Roman"/>
-          <w:sz w:val="24"/>
-          <w:szCs w:val="24"/>
-        </w:rPr>
-        <w:t>cycles</w:t>
-      </w:r>
-      <w:proofErr w:type="spellEnd"/>
-      <w:r>
-        <w:rPr>
-          <w:rFonts w:ascii="Times New Roman" w:hAnsi="Times New Roman" w:cs="Times New Roman"/>
-          <w:sz w:val="24"/>
-          <w:szCs w:val="24"/>
-        </w:rPr>
-        <w:t>).</w:t>
       </w:r>
     </w:p>
     <w:p>
@@ -7159,15 +7698,7 @@
           <w:sz w:val="24"/>
           <w:szCs w:val="24"/>
         </w:rPr>
-        <w:t xml:space="preserve">[2] </w:t>
-      </w:r>
-      <w:r>
-        <w:rPr>
-          <w:rFonts w:ascii="Times New Roman" w:hAnsi="Times New Roman" w:cs="Times New Roman"/>
-          <w:sz w:val="24"/>
-          <w:szCs w:val="24"/>
-        </w:rPr>
-        <w:t>FABIAN, Richard. Data-</w:t>
+        <w:t>[2] FABIAN, Richard. Data-</w:t>
       </w:r>
       <w:proofErr w:type="spellStart"/>
       <w:r>

</xml_diff>